<commit_message>
Survey SUS Analysis added to docs
</commit_message>
<xml_diff>
--- a/usability-report/Report/Usability Report & User Testing 2.0.docx
+++ b/usability-report/Report/Usability Report & User Testing 2.0.docx
@@ -15065,9 +15065,27 @@
           <w:sz w:val="36"/>
           <w:szCs w:val="36"/>
         </w:rPr>
-        <w:t>Method</w:t>
+        <w:t>General met</w:t>
+      </w:r>
+      <w:r>
+        <w:rPr>
+          <w:rFonts w:ascii="Times New Roman" w:hAnsi="Times New Roman" w:cs="Times New Roman"/>
+          <w:color w:val="auto"/>
+          <w:sz w:val="36"/>
+          <w:szCs w:val="36"/>
+        </w:rPr>
+        <w:t>hod</w:t>
       </w:r>
       <w:bookmarkEnd w:id="74"/>
+      <w:r>
+        <w:rPr>
+          <w:rFonts w:ascii="Times New Roman" w:hAnsi="Times New Roman" w:cs="Times New Roman"/>
+          <w:color w:val="auto"/>
+          <w:sz w:val="36"/>
+          <w:szCs w:val="36"/>
+        </w:rPr>
+        <w:t>ology</w:t>
+      </w:r>
     </w:p>
     <w:p>
       <w:pPr>
@@ -15173,7 +15191,6 @@
         </w:rPr>
         <w:t xml:space="preserve"> </w:t>
       </w:r>
-      <w:bookmarkStart w:id="77" w:name="_Toc164082688"/>
       <w:r>
         <w:rPr>
           <w:rFonts w:ascii="Times New Roman" w:hAnsi="Times New Roman" w:cs="Times New Roman"/>
@@ -15181,9 +15198,8 @@
           <w:sz w:val="32"/>
           <w:szCs w:val="32"/>
         </w:rPr>
-        <w:t>Variables</w:t>
-      </w:r>
-      <w:bookmarkEnd w:id="77"/>
+        <w:t>Evaluation criteria &amp; Variables</w:t>
+      </w:r>
     </w:p>
     <w:p>
       <w:pPr>
@@ -15208,7 +15224,7 @@
         </w:rPr>
         <w:t xml:space="preserve"> </w:t>
       </w:r>
-      <w:bookmarkStart w:id="78" w:name="_Toc164082689"/>
+      <w:bookmarkStart w:id="77" w:name="_Toc164082689"/>
       <w:r>
         <w:rPr>
           <w:rFonts w:ascii="Times New Roman" w:hAnsi="Times New Roman" w:cs="Times New Roman"/>
@@ -15218,7 +15234,7 @@
         </w:rPr>
         <w:t>Tasks</w:t>
       </w:r>
-      <w:bookmarkEnd w:id="78"/>
+      <w:bookmarkEnd w:id="77"/>
     </w:p>
     <w:p>
       <w:pPr>
@@ -15243,7 +15259,7 @@
         </w:rPr>
         <w:t xml:space="preserve"> </w:t>
       </w:r>
-      <w:bookmarkStart w:id="79" w:name="_Toc164082690"/>
+      <w:bookmarkStart w:id="78" w:name="_Toc164082690"/>
       <w:r>
         <w:rPr>
           <w:rFonts w:ascii="Times New Roman" w:hAnsi="Times New Roman" w:cs="Times New Roman"/>
@@ -15263,7 +15279,7 @@
         </w:rPr>
         <w:t>execution</w:t>
       </w:r>
-      <w:bookmarkEnd w:id="79"/>
+      <w:bookmarkEnd w:id="78"/>
       <w:proofErr w:type="gramEnd"/>
     </w:p>
     <w:p>
@@ -15289,7 +15305,6 @@
         </w:rPr>
         <w:t xml:space="preserve"> </w:t>
       </w:r>
-      <w:bookmarkStart w:id="80" w:name="_Toc164082691"/>
       <w:r>
         <w:rPr>
           <w:rFonts w:ascii="Times New Roman" w:hAnsi="Times New Roman" w:cs="Times New Roman"/>
@@ -15297,9 +15312,8 @@
           <w:sz w:val="32"/>
           <w:szCs w:val="32"/>
         </w:rPr>
-        <w:t>Execution</w:t>
-      </w:r>
-      <w:bookmarkEnd w:id="80"/>
+        <w:t>Before Test</w:t>
+      </w:r>
     </w:p>
     <w:p>
       <w:pPr>
@@ -15324,7 +15338,7 @@
         </w:rPr>
         <w:t xml:space="preserve"> </w:t>
       </w:r>
-      <w:bookmarkStart w:id="81" w:name="_Toc164082692"/>
+      <w:bookmarkStart w:id="79" w:name="_Toc164082692"/>
       <w:r>
         <w:rPr>
           <w:rFonts w:ascii="Times New Roman" w:hAnsi="Times New Roman" w:cs="Times New Roman"/>
@@ -15332,9 +15346,90 @@
           <w:sz w:val="32"/>
           <w:szCs w:val="32"/>
         </w:rPr>
-        <w:t>Data</w:t>
-      </w:r>
-      <w:bookmarkEnd w:id="81"/>
+        <w:t>During Test</w:t>
+      </w:r>
+    </w:p>
+    <w:p>
+      <w:pPr>
+        <w:pStyle w:val="Titolo3"/>
+        <w:numPr>
+          <w:ilvl w:val="2"/>
+          <w:numId w:val="5"/>
+        </w:numPr>
+        <w:rPr>
+          <w:rFonts w:ascii="Times New Roman" w:hAnsi="Times New Roman" w:cs="Times New Roman"/>
+          <w:color w:val="auto"/>
+          <w:sz w:val="32"/>
+          <w:szCs w:val="32"/>
+        </w:rPr>
+      </w:pPr>
+      <w:r>
+        <w:rPr>
+          <w:rFonts w:ascii="Times New Roman" w:hAnsi="Times New Roman" w:cs="Times New Roman"/>
+          <w:color w:val="auto"/>
+          <w:sz w:val="32"/>
+          <w:szCs w:val="32"/>
+        </w:rPr>
+        <w:t xml:space="preserve"> After Test</w:t>
+      </w:r>
+      <w:bookmarkEnd w:id="79"/>
+    </w:p>
+    <w:p>
+      <w:pPr>
+        <w:pStyle w:val="NormaleWeb"/>
+        <w:jc w:val="both"/>
+        <w:rPr>
+          <w:sz w:val="22"/>
+          <w:szCs w:val="22"/>
+          <w:lang w:val="en-GB"/>
+        </w:rPr>
+      </w:pPr>
+      <w:r>
+        <w:rPr>
+          <w:sz w:val="22"/>
+          <w:szCs w:val="22"/>
+          <w:lang w:val="en-GB"/>
+        </w:rPr>
+        <w:t>After each testing session, every participant contributed by providing detailed feedback through a dedicated Google Form containing the SUS survey regarding their experience using the website. This phase of data collection proved to be of paramount importance in gaining a real-time understanding of the users' just-concluded experience.</w:t>
+      </w:r>
+    </w:p>
+    <w:p>
+      <w:pPr>
+        <w:pStyle w:val="NormaleWeb"/>
+        <w:jc w:val="both"/>
+        <w:rPr>
+          <w:sz w:val="22"/>
+          <w:szCs w:val="22"/>
+          <w:lang w:val="en-GB"/>
+        </w:rPr>
+      </w:pPr>
+      <w:r>
+        <w:rPr>
+          <w:sz w:val="22"/>
+          <w:szCs w:val="22"/>
+          <w:lang w:val="en-GB"/>
+        </w:rPr>
+        <w:t>The questionnaire was prepared following the Standard SUS (System Usability Scale), a widely accepted and employed tool for assessing the usability of systems, in our case UNICEF.org website. This standardized methodology provides a structured evaluation of the user experience, allowing for the acquisition of quantitative data on users' perceptions regarding effectiveness, efficiency, and satisfaction in system usage.</w:t>
+      </w:r>
+    </w:p>
+    <w:p>
+      <w:pPr>
+        <w:pStyle w:val="NormaleWeb"/>
+        <w:jc w:val="both"/>
+        <w:rPr>
+          <w:sz w:val="22"/>
+          <w:szCs w:val="22"/>
+          <w:lang w:val="en-GB"/>
+        </w:rPr>
+      </w:pPr>
+      <w:r>
+        <w:rPr>
+          <w:sz w:val="22"/>
+          <w:szCs w:val="22"/>
+          <w:lang w:val="en-GB"/>
+        </w:rPr>
+        <w:t>The rating scale employed in the SUS survey ranges from 1 (Strongly disagree) to 5 (Strongly agree) and encompasses a series of 10 standard questions designed to explore various aspects of system usability. The adopted methodology aims to provide an in-depth and reliable insight into users' experiences, thereby assisting in guiding any enhancements and optimizations to the UNICEF.org website.</w:t>
+      </w:r>
     </w:p>
     <w:p>
       <w:pPr>
@@ -15357,9 +15452,10 @@
           <w:sz w:val="36"/>
           <w:szCs w:val="36"/>
         </w:rPr>
+        <w:lastRenderedPageBreak/>
         <w:t xml:space="preserve"> </w:t>
       </w:r>
-      <w:bookmarkStart w:id="82" w:name="_Toc164082693"/>
+      <w:bookmarkStart w:id="80" w:name="_Toc164082693"/>
       <w:r>
         <w:rPr>
           <w:rFonts w:ascii="Times New Roman" w:hAnsi="Times New Roman" w:cs="Times New Roman"/>
@@ -15369,7 +15465,7 @@
         </w:rPr>
         <w:t>Results</w:t>
       </w:r>
-      <w:bookmarkEnd w:id="82"/>
+      <w:bookmarkEnd w:id="80"/>
     </w:p>
     <w:p>
       <w:pPr>
@@ -15385,6 +15481,7 @@
           <w:szCs w:val="32"/>
         </w:rPr>
       </w:pPr>
+      <w:bookmarkStart w:id="81" w:name="_Toc164082694"/>
       <w:r>
         <w:rPr>
           <w:rFonts w:ascii="Times New Roman" w:hAnsi="Times New Roman" w:cs="Times New Roman"/>
@@ -15392,20 +15489,1884 @@
           <w:sz w:val="32"/>
           <w:szCs w:val="32"/>
         </w:rPr>
-        <w:t xml:space="preserve"> </w:t>
-      </w:r>
-      <w:bookmarkStart w:id="83" w:name="_Toc164082694"/>
-      <w:r>
+        <w:t xml:space="preserve"> …</w:t>
+      </w:r>
+    </w:p>
+    <w:p>
+      <w:pPr>
+        <w:pStyle w:val="Titolo3"/>
+        <w:numPr>
+          <w:ilvl w:val="2"/>
+          <w:numId w:val="5"/>
+        </w:numPr>
         <w:rPr>
           <w:rFonts w:ascii="Times New Roman" w:hAnsi="Times New Roman" w:cs="Times New Roman"/>
           <w:color w:val="auto"/>
           <w:sz w:val="32"/>
           <w:szCs w:val="32"/>
         </w:rPr>
+      </w:pPr>
+      <w:r>
+        <w:rPr>
+          <w:rFonts w:ascii="Times New Roman" w:hAnsi="Times New Roman" w:cs="Times New Roman"/>
+          <w:color w:val="auto"/>
+          <w:sz w:val="32"/>
+          <w:szCs w:val="32"/>
+        </w:rPr>
+        <w:t xml:space="preserve"> </w:t>
+      </w:r>
+      <w:r>
+        <w:rPr>
+          <w:rFonts w:ascii="Times New Roman" w:hAnsi="Times New Roman" w:cs="Times New Roman"/>
+          <w:color w:val="auto"/>
+          <w:sz w:val="32"/>
+          <w:szCs w:val="32"/>
+        </w:rPr>
+        <w:t xml:space="preserve">Survey </w:t>
+      </w:r>
+      <w:r>
+        <w:rPr>
+          <w:rFonts w:ascii="Times New Roman" w:hAnsi="Times New Roman" w:cs="Times New Roman"/>
+          <w:color w:val="auto"/>
+          <w:sz w:val="32"/>
+          <w:szCs w:val="32"/>
+        </w:rPr>
         <w:t>Analysis</w:t>
       </w:r>
-      <w:bookmarkEnd w:id="83"/>
-    </w:p>
+      <w:bookmarkEnd w:id="81"/>
+    </w:p>
+    <w:p>
+      <w:pPr>
+        <w:spacing w:before="100" w:beforeAutospacing="1" w:after="100" w:afterAutospacing="1" w:line="240" w:lineRule="auto"/>
+        <w:jc w:val="both"/>
+        <w:rPr>
+          <w:rFonts w:ascii="Times New Roman" w:eastAsia="Times New Roman" w:hAnsi="Times New Roman" w:cs="Times New Roman"/>
+          <w:kern w:val="0"/>
+          <w:sz w:val="22"/>
+          <w:szCs w:val="22"/>
+          <w:lang w:eastAsia="it-IT"/>
+          <w14:ligatures w14:val="none"/>
+        </w:rPr>
+      </w:pPr>
+      <w:r>
+        <w:rPr>
+          <w:rFonts w:ascii="Times New Roman" w:eastAsia="Times New Roman" w:hAnsi="Times New Roman" w:cs="Times New Roman"/>
+          <w:kern w:val="0"/>
+          <w:sz w:val="22"/>
+          <w:szCs w:val="22"/>
+          <w:lang w:eastAsia="it-IT"/>
+          <w14:ligatures w14:val="none"/>
+        </w:rPr>
+        <w:t xml:space="preserve">The data collected through the SUS survey allows for a subjective evaluation of website usability. </w:t>
+      </w:r>
+      <w:r>
+        <w:rPr>
+          <w:rFonts w:ascii="Times New Roman" w:eastAsia="Times New Roman" w:hAnsi="Times New Roman" w:cs="Times New Roman"/>
+          <w:kern w:val="0"/>
+          <w:sz w:val="22"/>
+          <w:szCs w:val="22"/>
+          <w:lang w:eastAsia="it-IT"/>
+          <w14:ligatures w14:val="none"/>
+        </w:rPr>
+        <w:t>Each user provides a rating representing their judgment on various aspects of the site defined by the</w:t>
+      </w:r>
+      <w:r>
+        <w:rPr>
+          <w:rFonts w:ascii="Times New Roman" w:eastAsia="Times New Roman" w:hAnsi="Times New Roman" w:cs="Times New Roman"/>
+          <w:kern w:val="0"/>
+          <w:sz w:val="22"/>
+          <w:szCs w:val="22"/>
+          <w:lang w:eastAsia="it-IT"/>
+          <w14:ligatures w14:val="none"/>
+        </w:rPr>
+        <w:t>se</w:t>
+      </w:r>
+      <w:r>
+        <w:rPr>
+          <w:rFonts w:ascii="Times New Roman" w:eastAsia="Times New Roman" w:hAnsi="Times New Roman" w:cs="Times New Roman"/>
+          <w:kern w:val="0"/>
+          <w:sz w:val="22"/>
+          <w:szCs w:val="22"/>
+          <w:lang w:eastAsia="it-IT"/>
+          <w14:ligatures w14:val="none"/>
+        </w:rPr>
+        <w:t xml:space="preserve"> questions:</w:t>
+      </w:r>
+    </w:p>
+    <w:p>
+      <w:pPr>
+        <w:pStyle w:val="Paragrafoelenco"/>
+        <w:numPr>
+          <w:ilvl w:val="0"/>
+          <w:numId w:val="26"/>
+        </w:numPr>
+        <w:spacing w:before="100" w:beforeAutospacing="1" w:after="100" w:afterAutospacing="1" w:line="240" w:lineRule="auto"/>
+        <w:jc w:val="both"/>
+        <w:rPr>
+          <w:rFonts w:ascii="Times New Roman" w:eastAsia="Times New Roman" w:hAnsi="Times New Roman" w:cs="Times New Roman"/>
+          <w:kern w:val="0"/>
+          <w:sz w:val="22"/>
+          <w:szCs w:val="22"/>
+          <w:lang w:eastAsia="it-IT"/>
+          <w14:ligatures w14:val="none"/>
+        </w:rPr>
+      </w:pPr>
+      <w:r>
+        <w:rPr>
+          <w:rFonts w:ascii="Times New Roman" w:eastAsia="Times New Roman" w:hAnsi="Times New Roman" w:cs="Times New Roman"/>
+          <w:kern w:val="0"/>
+          <w:sz w:val="22"/>
+          <w:szCs w:val="22"/>
+          <w:lang w:eastAsia="it-IT"/>
+          <w14:ligatures w14:val="none"/>
+        </w:rPr>
+        <w:t>I think that I would like to use this system frequently.</w:t>
+      </w:r>
+    </w:p>
+    <w:p>
+      <w:pPr>
+        <w:pStyle w:val="Paragrafoelenco"/>
+        <w:numPr>
+          <w:ilvl w:val="0"/>
+          <w:numId w:val="26"/>
+        </w:numPr>
+        <w:spacing w:before="100" w:beforeAutospacing="1" w:after="100" w:afterAutospacing="1" w:line="240" w:lineRule="auto"/>
+        <w:jc w:val="both"/>
+        <w:rPr>
+          <w:rFonts w:ascii="Times New Roman" w:eastAsia="Times New Roman" w:hAnsi="Times New Roman" w:cs="Times New Roman"/>
+          <w:kern w:val="0"/>
+          <w:sz w:val="22"/>
+          <w:szCs w:val="22"/>
+          <w:lang w:eastAsia="it-IT"/>
+          <w14:ligatures w14:val="none"/>
+        </w:rPr>
+      </w:pPr>
+      <w:r>
+        <w:rPr>
+          <w:rFonts w:ascii="Times New Roman" w:eastAsia="Times New Roman" w:hAnsi="Times New Roman" w:cs="Times New Roman"/>
+          <w:kern w:val="0"/>
+          <w:sz w:val="22"/>
+          <w:szCs w:val="22"/>
+          <w:lang w:eastAsia="it-IT"/>
+          <w14:ligatures w14:val="none"/>
+        </w:rPr>
+        <w:t>I found the system unnecessarily complex.</w:t>
+      </w:r>
+    </w:p>
+    <w:p>
+      <w:pPr>
+        <w:pStyle w:val="Paragrafoelenco"/>
+        <w:numPr>
+          <w:ilvl w:val="0"/>
+          <w:numId w:val="26"/>
+        </w:numPr>
+        <w:spacing w:before="100" w:beforeAutospacing="1" w:after="100" w:afterAutospacing="1" w:line="240" w:lineRule="auto"/>
+        <w:jc w:val="both"/>
+        <w:rPr>
+          <w:rFonts w:ascii="Times New Roman" w:eastAsia="Times New Roman" w:hAnsi="Times New Roman" w:cs="Times New Roman"/>
+          <w:kern w:val="0"/>
+          <w:sz w:val="22"/>
+          <w:szCs w:val="22"/>
+          <w:lang w:eastAsia="it-IT"/>
+          <w14:ligatures w14:val="none"/>
+        </w:rPr>
+      </w:pPr>
+      <w:r>
+        <w:rPr>
+          <w:rFonts w:ascii="Times New Roman" w:eastAsia="Times New Roman" w:hAnsi="Times New Roman" w:cs="Times New Roman"/>
+          <w:kern w:val="0"/>
+          <w:sz w:val="22"/>
+          <w:szCs w:val="22"/>
+          <w:lang w:eastAsia="it-IT"/>
+          <w14:ligatures w14:val="none"/>
+        </w:rPr>
+        <w:t>I thought the system was easy to use.</w:t>
+      </w:r>
+    </w:p>
+    <w:p>
+      <w:pPr>
+        <w:pStyle w:val="Paragrafoelenco"/>
+        <w:numPr>
+          <w:ilvl w:val="0"/>
+          <w:numId w:val="26"/>
+        </w:numPr>
+        <w:spacing w:before="100" w:beforeAutospacing="1" w:after="100" w:afterAutospacing="1" w:line="240" w:lineRule="auto"/>
+        <w:jc w:val="both"/>
+        <w:rPr>
+          <w:rFonts w:ascii="Times New Roman" w:eastAsia="Times New Roman" w:hAnsi="Times New Roman" w:cs="Times New Roman"/>
+          <w:kern w:val="0"/>
+          <w:sz w:val="22"/>
+          <w:szCs w:val="22"/>
+          <w:lang w:eastAsia="it-IT"/>
+          <w14:ligatures w14:val="none"/>
+        </w:rPr>
+      </w:pPr>
+      <w:r>
+        <w:rPr>
+          <w:rFonts w:ascii="Times New Roman" w:eastAsia="Times New Roman" w:hAnsi="Times New Roman" w:cs="Times New Roman"/>
+          <w:kern w:val="0"/>
+          <w:sz w:val="22"/>
+          <w:szCs w:val="22"/>
+          <w:lang w:eastAsia="it-IT"/>
+          <w14:ligatures w14:val="none"/>
+        </w:rPr>
+        <w:t>I think that I would need the support of a technical person to be able to use this system.</w:t>
+      </w:r>
+    </w:p>
+    <w:p>
+      <w:pPr>
+        <w:pStyle w:val="Paragrafoelenco"/>
+        <w:numPr>
+          <w:ilvl w:val="0"/>
+          <w:numId w:val="26"/>
+        </w:numPr>
+        <w:spacing w:before="100" w:beforeAutospacing="1" w:after="100" w:afterAutospacing="1" w:line="240" w:lineRule="auto"/>
+        <w:jc w:val="both"/>
+        <w:rPr>
+          <w:rFonts w:ascii="Times New Roman" w:eastAsia="Times New Roman" w:hAnsi="Times New Roman" w:cs="Times New Roman"/>
+          <w:kern w:val="0"/>
+          <w:sz w:val="22"/>
+          <w:szCs w:val="22"/>
+          <w:lang w:eastAsia="it-IT"/>
+          <w14:ligatures w14:val="none"/>
+        </w:rPr>
+      </w:pPr>
+      <w:r>
+        <w:rPr>
+          <w:rFonts w:ascii="Times New Roman" w:eastAsia="Times New Roman" w:hAnsi="Times New Roman" w:cs="Times New Roman"/>
+          <w:kern w:val="0"/>
+          <w:sz w:val="22"/>
+          <w:szCs w:val="22"/>
+          <w:lang w:eastAsia="it-IT"/>
+          <w14:ligatures w14:val="none"/>
+        </w:rPr>
+        <w:t>I found the various functions in this system were well integrated.</w:t>
+      </w:r>
+    </w:p>
+    <w:p>
+      <w:pPr>
+        <w:pStyle w:val="Paragrafoelenco"/>
+        <w:numPr>
+          <w:ilvl w:val="0"/>
+          <w:numId w:val="26"/>
+        </w:numPr>
+        <w:spacing w:before="100" w:beforeAutospacing="1" w:after="100" w:afterAutospacing="1" w:line="240" w:lineRule="auto"/>
+        <w:jc w:val="both"/>
+        <w:rPr>
+          <w:rFonts w:ascii="Times New Roman" w:eastAsia="Times New Roman" w:hAnsi="Times New Roman" w:cs="Times New Roman"/>
+          <w:kern w:val="0"/>
+          <w:sz w:val="22"/>
+          <w:szCs w:val="22"/>
+          <w:lang w:eastAsia="it-IT"/>
+          <w14:ligatures w14:val="none"/>
+        </w:rPr>
+      </w:pPr>
+      <w:r>
+        <w:rPr>
+          <w:rFonts w:ascii="Times New Roman" w:eastAsia="Times New Roman" w:hAnsi="Times New Roman" w:cs="Times New Roman"/>
+          <w:kern w:val="0"/>
+          <w:sz w:val="22"/>
+          <w:szCs w:val="22"/>
+          <w:lang w:eastAsia="it-IT"/>
+          <w14:ligatures w14:val="none"/>
+        </w:rPr>
+        <w:t>I thought there was too much inconsistency in this system.</w:t>
+      </w:r>
+    </w:p>
+    <w:p>
+      <w:pPr>
+        <w:pStyle w:val="Paragrafoelenco"/>
+        <w:numPr>
+          <w:ilvl w:val="0"/>
+          <w:numId w:val="26"/>
+        </w:numPr>
+        <w:spacing w:before="100" w:beforeAutospacing="1" w:after="100" w:afterAutospacing="1" w:line="240" w:lineRule="auto"/>
+        <w:jc w:val="both"/>
+        <w:rPr>
+          <w:rFonts w:ascii="Times New Roman" w:eastAsia="Times New Roman" w:hAnsi="Times New Roman" w:cs="Times New Roman"/>
+          <w:kern w:val="0"/>
+          <w:sz w:val="22"/>
+          <w:szCs w:val="22"/>
+          <w:lang w:eastAsia="it-IT"/>
+          <w14:ligatures w14:val="none"/>
+        </w:rPr>
+      </w:pPr>
+      <w:r>
+        <w:rPr>
+          <w:rFonts w:ascii="Times New Roman" w:eastAsia="Times New Roman" w:hAnsi="Times New Roman" w:cs="Times New Roman"/>
+          <w:kern w:val="0"/>
+          <w:sz w:val="22"/>
+          <w:szCs w:val="22"/>
+          <w:lang w:eastAsia="it-IT"/>
+          <w14:ligatures w14:val="none"/>
+        </w:rPr>
+        <w:t>I would imagine that most people would learn to use this system very quickly.</w:t>
+      </w:r>
+    </w:p>
+    <w:p>
+      <w:pPr>
+        <w:pStyle w:val="Paragrafoelenco"/>
+        <w:numPr>
+          <w:ilvl w:val="0"/>
+          <w:numId w:val="26"/>
+        </w:numPr>
+        <w:spacing w:before="100" w:beforeAutospacing="1" w:after="100" w:afterAutospacing="1" w:line="240" w:lineRule="auto"/>
+        <w:jc w:val="both"/>
+        <w:rPr>
+          <w:rFonts w:ascii="Times New Roman" w:eastAsia="Times New Roman" w:hAnsi="Times New Roman" w:cs="Times New Roman"/>
+          <w:kern w:val="0"/>
+          <w:sz w:val="22"/>
+          <w:szCs w:val="22"/>
+          <w:lang w:eastAsia="it-IT"/>
+          <w14:ligatures w14:val="none"/>
+        </w:rPr>
+      </w:pPr>
+      <w:r>
+        <w:rPr>
+          <w:rFonts w:ascii="Times New Roman" w:eastAsia="Times New Roman" w:hAnsi="Times New Roman" w:cs="Times New Roman"/>
+          <w:kern w:val="0"/>
+          <w:sz w:val="22"/>
+          <w:szCs w:val="22"/>
+          <w:lang w:eastAsia="it-IT"/>
+          <w14:ligatures w14:val="none"/>
+        </w:rPr>
+        <w:t>I found the system very cumbersome to use.</w:t>
+      </w:r>
+    </w:p>
+    <w:p>
+      <w:pPr>
+        <w:pStyle w:val="Paragrafoelenco"/>
+        <w:numPr>
+          <w:ilvl w:val="0"/>
+          <w:numId w:val="26"/>
+        </w:numPr>
+        <w:spacing w:before="100" w:beforeAutospacing="1" w:after="100" w:afterAutospacing="1" w:line="240" w:lineRule="auto"/>
+        <w:jc w:val="both"/>
+        <w:rPr>
+          <w:rFonts w:ascii="Times New Roman" w:eastAsia="Times New Roman" w:hAnsi="Times New Roman" w:cs="Times New Roman"/>
+          <w:kern w:val="0"/>
+          <w:sz w:val="22"/>
+          <w:szCs w:val="22"/>
+          <w:lang w:eastAsia="it-IT"/>
+          <w14:ligatures w14:val="none"/>
+        </w:rPr>
+      </w:pPr>
+      <w:r>
+        <w:rPr>
+          <w:rFonts w:ascii="Times New Roman" w:eastAsia="Times New Roman" w:hAnsi="Times New Roman" w:cs="Times New Roman"/>
+          <w:kern w:val="0"/>
+          <w:sz w:val="22"/>
+          <w:szCs w:val="22"/>
+          <w:lang w:eastAsia="it-IT"/>
+          <w14:ligatures w14:val="none"/>
+        </w:rPr>
+        <w:t>I felt very confident using the system.</w:t>
+      </w:r>
+    </w:p>
+    <w:p>
+      <w:pPr>
+        <w:pStyle w:val="Paragrafoelenco"/>
+        <w:numPr>
+          <w:ilvl w:val="0"/>
+          <w:numId w:val="26"/>
+        </w:numPr>
+        <w:spacing w:before="100" w:beforeAutospacing="1" w:after="100" w:afterAutospacing="1" w:line="240" w:lineRule="auto"/>
+        <w:jc w:val="both"/>
+        <w:rPr>
+          <w:rFonts w:ascii="Times New Roman" w:eastAsia="Times New Roman" w:hAnsi="Times New Roman" w:cs="Times New Roman"/>
+          <w:kern w:val="0"/>
+          <w:sz w:val="22"/>
+          <w:szCs w:val="22"/>
+          <w:lang w:eastAsia="it-IT"/>
+          <w14:ligatures w14:val="none"/>
+        </w:rPr>
+      </w:pPr>
+      <w:r>
+        <w:rPr>
+          <w:rFonts w:ascii="Times New Roman" w:eastAsia="Times New Roman" w:hAnsi="Times New Roman" w:cs="Times New Roman"/>
+          <w:kern w:val="0"/>
+          <w:sz w:val="22"/>
+          <w:szCs w:val="22"/>
+          <w:lang w:eastAsia="it-IT"/>
+          <w14:ligatures w14:val="none"/>
+        </w:rPr>
+        <w:t>I needed to learn a lot of things before I could get going with this system.</w:t>
+      </w:r>
+    </w:p>
+    <w:p>
+      <w:pPr>
+        <w:spacing w:before="100" w:beforeAutospacing="1" w:after="100" w:afterAutospacing="1" w:line="240" w:lineRule="auto"/>
+        <w:jc w:val="both"/>
+        <w:rPr>
+          <w:rFonts w:ascii="Times New Roman" w:eastAsia="Times New Roman" w:hAnsi="Times New Roman" w:cs="Times New Roman"/>
+          <w:kern w:val="0"/>
+          <w:sz w:val="22"/>
+          <w:szCs w:val="22"/>
+          <w:lang w:eastAsia="it-IT"/>
+          <w14:ligatures w14:val="none"/>
+        </w:rPr>
+      </w:pPr>
+      <w:r>
+        <w:rPr>
+          <w:rFonts w:ascii="Times New Roman" w:eastAsia="Times New Roman" w:hAnsi="Times New Roman" w:cs="Times New Roman"/>
+          <w:kern w:val="0"/>
+          <w:sz w:val="22"/>
+          <w:szCs w:val="22"/>
+          <w:lang w:eastAsia="it-IT"/>
+          <w14:ligatures w14:val="none"/>
+        </w:rPr>
+        <w:t xml:space="preserve">It's important to note that the survey questions are structured alternately: odd-numbered questions concern positive aspects, while even-numbered </w:t>
+      </w:r>
+      <w:r>
+        <w:rPr>
+          <w:rFonts w:ascii="Times New Roman" w:eastAsia="Times New Roman" w:hAnsi="Times New Roman" w:cs="Times New Roman"/>
+          <w:kern w:val="0"/>
+          <w:sz w:val="22"/>
+          <w:szCs w:val="22"/>
+          <w:lang w:eastAsia="it-IT"/>
+          <w14:ligatures w14:val="none"/>
+        </w:rPr>
+        <w:t>questions</w:t>
+      </w:r>
+      <w:r>
+        <w:rPr>
+          <w:rFonts w:ascii="Times New Roman" w:eastAsia="Times New Roman" w:hAnsi="Times New Roman" w:cs="Times New Roman"/>
+          <w:kern w:val="0"/>
+          <w:sz w:val="22"/>
+          <w:szCs w:val="22"/>
+          <w:lang w:eastAsia="it-IT"/>
+          <w14:ligatures w14:val="none"/>
+        </w:rPr>
+        <w:t xml:space="preserve"> concern negative</w:t>
+      </w:r>
+      <w:r>
+        <w:rPr>
+          <w:rFonts w:ascii="Times New Roman" w:eastAsia="Times New Roman" w:hAnsi="Times New Roman" w:cs="Times New Roman"/>
+          <w:kern w:val="0"/>
+          <w:sz w:val="22"/>
+          <w:szCs w:val="22"/>
+          <w:lang w:eastAsia="it-IT"/>
+          <w14:ligatures w14:val="none"/>
+        </w:rPr>
+        <w:t xml:space="preserve"> aspects</w:t>
+      </w:r>
+      <w:r>
+        <w:rPr>
+          <w:rFonts w:ascii="Times New Roman" w:eastAsia="Times New Roman" w:hAnsi="Times New Roman" w:cs="Times New Roman"/>
+          <w:kern w:val="0"/>
+          <w:sz w:val="22"/>
+          <w:szCs w:val="22"/>
+          <w:lang w:eastAsia="it-IT"/>
+          <w14:ligatures w14:val="none"/>
+        </w:rPr>
+        <w:t>. This arrangement prevents results from being influenced by users consistently assigning the same score to consecutive questions.</w:t>
+      </w:r>
+    </w:p>
+    <w:p>
+      <w:pPr>
+        <w:spacing w:before="100" w:beforeAutospacing="1" w:after="100" w:afterAutospacing="1" w:line="240" w:lineRule="auto"/>
+        <w:jc w:val="both"/>
+        <w:rPr>
+          <w:rFonts w:ascii="Times New Roman" w:eastAsia="Times New Roman" w:hAnsi="Times New Roman" w:cs="Times New Roman"/>
+          <w:kern w:val="0"/>
+          <w:sz w:val="22"/>
+          <w:szCs w:val="22"/>
+          <w:lang w:eastAsia="it-IT"/>
+          <w14:ligatures w14:val="none"/>
+        </w:rPr>
+      </w:pPr>
+      <w:r>
+        <w:rPr>
+          <w:rFonts w:ascii="Times New Roman" w:eastAsia="Times New Roman" w:hAnsi="Times New Roman" w:cs="Times New Roman"/>
+          <w:kern w:val="0"/>
+          <w:sz w:val="22"/>
+          <w:szCs w:val="22"/>
+          <w:lang w:eastAsia="it-IT"/>
+          <w14:ligatures w14:val="none"/>
+        </w:rPr>
+        <w:t xml:space="preserve">The following algorithm is executed to </w:t>
+      </w:r>
+      <w:r>
+        <w:rPr>
+          <w:rFonts w:ascii="Times New Roman" w:eastAsia="Times New Roman" w:hAnsi="Times New Roman" w:cs="Times New Roman"/>
+          <w:kern w:val="0"/>
+          <w:sz w:val="22"/>
+          <w:szCs w:val="22"/>
+          <w:lang w:eastAsia="it-IT"/>
+          <w14:ligatures w14:val="none"/>
+        </w:rPr>
+        <w:t>analyse</w:t>
+      </w:r>
+      <w:r>
+        <w:rPr>
+          <w:rFonts w:ascii="Times New Roman" w:eastAsia="Times New Roman" w:hAnsi="Times New Roman" w:cs="Times New Roman"/>
+          <w:kern w:val="0"/>
+          <w:sz w:val="22"/>
+          <w:szCs w:val="22"/>
+          <w:lang w:eastAsia="it-IT"/>
+          <w14:ligatures w14:val="none"/>
+        </w:rPr>
+        <w:t xml:space="preserve"> the data, for each participant iterate:</w:t>
+      </w:r>
+    </w:p>
+    <w:p>
+      <w:pPr>
+        <w:numPr>
+          <w:ilvl w:val="0"/>
+          <w:numId w:val="25"/>
+        </w:numPr>
+        <w:spacing w:before="100" w:beforeAutospacing="1" w:after="100" w:afterAutospacing="1" w:line="240" w:lineRule="auto"/>
+        <w:jc w:val="both"/>
+        <w:rPr>
+          <w:rFonts w:ascii="Times New Roman" w:eastAsia="Times New Roman" w:hAnsi="Times New Roman" w:cs="Times New Roman"/>
+          <w:kern w:val="0"/>
+          <w:sz w:val="22"/>
+          <w:szCs w:val="22"/>
+          <w:lang w:eastAsia="it-IT"/>
+          <w14:ligatures w14:val="none"/>
+        </w:rPr>
+      </w:pPr>
+      <w:r>
+        <w:rPr>
+          <w:rFonts w:ascii="Times New Roman" w:eastAsia="Times New Roman" w:hAnsi="Times New Roman" w:cs="Times New Roman"/>
+          <w:kern w:val="0"/>
+          <w:sz w:val="22"/>
+          <w:szCs w:val="22"/>
+          <w:lang w:eastAsia="it-IT"/>
+          <w14:ligatures w14:val="none"/>
+        </w:rPr>
+        <w:t xml:space="preserve">For odd-numbered questions, subtract one from the given </w:t>
+      </w:r>
+      <w:r>
+        <w:rPr>
+          <w:rFonts w:ascii="Times New Roman" w:eastAsia="Times New Roman" w:hAnsi="Times New Roman" w:cs="Times New Roman"/>
+          <w:kern w:val="0"/>
+          <w:sz w:val="22"/>
+          <w:szCs w:val="22"/>
+          <w:lang w:eastAsia="it-IT"/>
+          <w14:ligatures w14:val="none"/>
+        </w:rPr>
+        <w:t>score.</w:t>
+      </w:r>
+      <w:r>
+        <w:rPr>
+          <w:rFonts w:ascii="Times New Roman" w:eastAsia="Times New Roman" w:hAnsi="Times New Roman" w:cs="Times New Roman"/>
+          <w:kern w:val="0"/>
+          <w:sz w:val="22"/>
+          <w:szCs w:val="22"/>
+          <w:lang w:eastAsia="it-IT"/>
+          <w14:ligatures w14:val="none"/>
+        </w:rPr>
+        <w:t> </w:t>
+      </w:r>
+    </w:p>
+    <w:p>
+      <w:pPr>
+        <w:numPr>
+          <w:ilvl w:val="0"/>
+          <w:numId w:val="25"/>
+        </w:numPr>
+        <w:spacing w:before="100" w:beforeAutospacing="1" w:after="100" w:afterAutospacing="1" w:line="240" w:lineRule="auto"/>
+        <w:jc w:val="both"/>
+        <w:rPr>
+          <w:rFonts w:ascii="Times New Roman" w:eastAsia="Times New Roman" w:hAnsi="Times New Roman" w:cs="Times New Roman"/>
+          <w:kern w:val="0"/>
+          <w:sz w:val="22"/>
+          <w:szCs w:val="22"/>
+          <w:lang w:eastAsia="it-IT"/>
+          <w14:ligatures w14:val="none"/>
+        </w:rPr>
+      </w:pPr>
+      <w:r>
+        <w:rPr>
+          <w:rFonts w:ascii="Times New Roman" w:eastAsia="Times New Roman" w:hAnsi="Times New Roman" w:cs="Times New Roman"/>
+          <w:kern w:val="0"/>
+          <w:sz w:val="22"/>
+          <w:szCs w:val="22"/>
+          <w:lang w:eastAsia="it-IT"/>
+          <w14:ligatures w14:val="none"/>
+        </w:rPr>
+        <w:t xml:space="preserve">For even-numbered questions, calculate the difference from </w:t>
+      </w:r>
+      <w:r>
+        <w:rPr>
+          <w:rFonts w:ascii="Times New Roman" w:eastAsia="Times New Roman" w:hAnsi="Times New Roman" w:cs="Times New Roman"/>
+          <w:kern w:val="0"/>
+          <w:sz w:val="22"/>
+          <w:szCs w:val="22"/>
+          <w:lang w:eastAsia="it-IT"/>
+          <w14:ligatures w14:val="none"/>
+        </w:rPr>
+        <w:t>five.</w:t>
+      </w:r>
+    </w:p>
+    <w:p>
+      <w:pPr>
+        <w:numPr>
+          <w:ilvl w:val="0"/>
+          <w:numId w:val="25"/>
+        </w:numPr>
+        <w:spacing w:before="100" w:beforeAutospacing="1" w:after="100" w:afterAutospacing="1" w:line="240" w:lineRule="auto"/>
+        <w:jc w:val="both"/>
+        <w:rPr>
+          <w:rFonts w:ascii="Times New Roman" w:eastAsia="Times New Roman" w:hAnsi="Times New Roman" w:cs="Times New Roman"/>
+          <w:kern w:val="0"/>
+          <w:sz w:val="22"/>
+          <w:szCs w:val="22"/>
+          <w:lang w:eastAsia="it-IT"/>
+          <w14:ligatures w14:val="none"/>
+        </w:rPr>
+      </w:pPr>
+      <w:r>
+        <w:rPr>
+          <w:rFonts w:ascii="Times New Roman" w:eastAsia="Times New Roman" w:hAnsi="Times New Roman" w:cs="Times New Roman"/>
+          <w:kern w:val="0"/>
+          <w:sz w:val="22"/>
+          <w:szCs w:val="22"/>
+          <w:lang w:eastAsia="it-IT"/>
+          <w14:ligatures w14:val="none"/>
+        </w:rPr>
+        <w:t>Sum all the scores obtained from the single user.</w:t>
+      </w:r>
+    </w:p>
+    <w:p>
+      <w:pPr>
+        <w:numPr>
+          <w:ilvl w:val="0"/>
+          <w:numId w:val="25"/>
+        </w:numPr>
+        <w:spacing w:before="100" w:beforeAutospacing="1" w:after="100" w:afterAutospacing="1" w:line="240" w:lineRule="auto"/>
+        <w:jc w:val="both"/>
+        <w:rPr>
+          <w:rFonts w:ascii="Times New Roman" w:eastAsia="Times New Roman" w:hAnsi="Times New Roman" w:cs="Times New Roman"/>
+          <w:kern w:val="0"/>
+          <w:sz w:val="22"/>
+          <w:szCs w:val="22"/>
+          <w:lang w:eastAsia="it-IT"/>
+          <w14:ligatures w14:val="none"/>
+        </w:rPr>
+      </w:pPr>
+      <w:r>
+        <w:rPr>
+          <w:rFonts w:ascii="Times New Roman" w:eastAsia="Times New Roman" w:hAnsi="Times New Roman" w:cs="Times New Roman"/>
+          <w:kern w:val="0"/>
+          <w:sz w:val="22"/>
+          <w:szCs w:val="22"/>
+          <w:lang w:eastAsia="it-IT"/>
+          <w14:ligatures w14:val="none"/>
+        </w:rPr>
+        <w:t>Multiplying the sum by 2.5 yields a score between 0 and 100.</w:t>
+      </w:r>
+    </w:p>
+    <w:p>
+      <w:pPr>
+        <w:spacing w:before="100" w:beforeAutospacing="1" w:after="100" w:afterAutospacing="1" w:line="240" w:lineRule="auto"/>
+        <w:jc w:val="both"/>
+        <w:rPr>
+          <w:rFonts w:ascii="Times New Roman" w:eastAsia="Times New Roman" w:hAnsi="Times New Roman" w:cs="Times New Roman"/>
+          <w:kern w:val="0"/>
+          <w:sz w:val="22"/>
+          <w:szCs w:val="22"/>
+          <w:lang w:eastAsia="it-IT"/>
+          <w14:ligatures w14:val="none"/>
+        </w:rPr>
+      </w:pPr>
+      <w:r>
+        <w:rPr>
+          <w:rFonts w:ascii="Times New Roman" w:eastAsia="Times New Roman" w:hAnsi="Times New Roman" w:cs="Times New Roman"/>
+          <w:kern w:val="0"/>
+          <w:sz w:val="22"/>
+          <w:szCs w:val="22"/>
+          <w:lang w:eastAsia="it-IT"/>
+          <w14:ligatures w14:val="none"/>
+        </w:rPr>
+        <w:t>After applying this process to each participant, the average of the resulting scores is calculated to obtain an overall evaluation of the experience. </w:t>
+      </w:r>
+      <w:r>
+        <w:rPr>
+          <w:rFonts w:ascii="Times New Roman" w:eastAsia="Times New Roman" w:hAnsi="Times New Roman" w:cs="Times New Roman"/>
+          <w:kern w:val="0"/>
+          <w:sz w:val="22"/>
+          <w:szCs w:val="22"/>
+          <w:lang w:eastAsia="it-IT"/>
+          <w14:ligatures w14:val="none"/>
+        </w:rPr>
+        <w:t>The following graphs display, for each user, the normalized</w:t>
+      </w:r>
+      <w:r>
+        <w:rPr>
+          <w:rFonts w:ascii="Times New Roman" w:eastAsia="Times New Roman" w:hAnsi="Times New Roman" w:cs="Times New Roman"/>
+          <w:kern w:val="0"/>
+          <w:sz w:val="22"/>
+          <w:szCs w:val="22"/>
+          <w:lang w:eastAsia="it-IT"/>
+          <w14:ligatures w14:val="none"/>
+        </w:rPr>
+        <w:t xml:space="preserve"> total</w:t>
+      </w:r>
+      <w:r>
+        <w:rPr>
+          <w:rFonts w:ascii="Times New Roman" w:eastAsia="Times New Roman" w:hAnsi="Times New Roman" w:cs="Times New Roman"/>
+          <w:kern w:val="0"/>
+          <w:sz w:val="22"/>
+          <w:szCs w:val="22"/>
+          <w:lang w:eastAsia="it-IT"/>
+          <w14:ligatures w14:val="none"/>
+        </w:rPr>
+        <w:t xml:space="preserve"> score</w:t>
+      </w:r>
+      <w:r>
+        <w:rPr>
+          <w:rFonts w:ascii="Times New Roman" w:eastAsia="Times New Roman" w:hAnsi="Times New Roman" w:cs="Times New Roman"/>
+          <w:kern w:val="0"/>
+          <w:sz w:val="22"/>
+          <w:szCs w:val="22"/>
+          <w:lang w:eastAsia="it-IT"/>
+          <w14:ligatures w14:val="none"/>
+        </w:rPr>
+        <w:t xml:space="preserve"> compared with the </w:t>
+      </w:r>
+      <w:r>
+        <w:rPr>
+          <w:rFonts w:ascii="Times New Roman" w:eastAsia="Times New Roman" w:hAnsi="Times New Roman" w:cs="Times New Roman"/>
+          <w:kern w:val="0"/>
+          <w:sz w:val="22"/>
+          <w:szCs w:val="22"/>
+          <w:lang w:eastAsia="it-IT"/>
+          <w14:ligatures w14:val="none"/>
+        </w:rPr>
+        <w:t>overall average, allowing us to assess the usability of the UNICEF</w:t>
+      </w:r>
+      <w:r>
+        <w:rPr>
+          <w:rFonts w:ascii="Times New Roman" w:eastAsia="Times New Roman" w:hAnsi="Times New Roman" w:cs="Times New Roman"/>
+          <w:kern w:val="0"/>
+          <w:sz w:val="22"/>
+          <w:szCs w:val="22"/>
+          <w:lang w:eastAsia="it-IT"/>
+          <w14:ligatures w14:val="none"/>
+        </w:rPr>
+        <w:t>.org</w:t>
+      </w:r>
+      <w:r>
+        <w:rPr>
+          <w:rFonts w:ascii="Times New Roman" w:eastAsia="Times New Roman" w:hAnsi="Times New Roman" w:cs="Times New Roman"/>
+          <w:kern w:val="0"/>
+          <w:sz w:val="22"/>
+          <w:szCs w:val="22"/>
+          <w:lang w:eastAsia="it-IT"/>
+          <w14:ligatures w14:val="none"/>
+        </w:rPr>
+        <w:t xml:space="preserve"> website.</w:t>
+      </w:r>
+    </w:p>
+    <w:p>
+      <w:pPr>
+        <w:spacing w:before="100" w:beforeAutospacing="1" w:after="100" w:afterAutospacing="1" w:line="240" w:lineRule="auto"/>
+        <w:jc w:val="both"/>
+        <w:rPr>
+          <w:rFonts w:ascii="Times New Roman" w:eastAsia="Times New Roman" w:hAnsi="Times New Roman" w:cs="Times New Roman"/>
+          <w:kern w:val="0"/>
+          <w:sz w:val="22"/>
+          <w:szCs w:val="22"/>
+          <w:lang w:eastAsia="it-IT"/>
+          <w14:ligatures w14:val="none"/>
+        </w:rPr>
+      </w:pPr>
+      <w:r>
+        <w:rPr>
+          <w:noProof/>
+        </w:rPr>
+        <w:drawing>
+          <wp:anchor distT="0" distB="0" distL="114300" distR="114300" simplePos="0" relativeHeight="251651584" behindDoc="0" locked="0" layoutInCell="1" allowOverlap="1" wp14:anchorId="4EE6113D" wp14:editId="3FDD6734">
+            <wp:simplePos x="0" y="0"/>
+            <wp:positionH relativeFrom="column">
+              <wp:posOffset>754380</wp:posOffset>
+            </wp:positionH>
+            <wp:positionV relativeFrom="paragraph">
+              <wp:posOffset>7620</wp:posOffset>
+            </wp:positionV>
+            <wp:extent cx="4577210" cy="2751016"/>
+            <wp:effectExtent l="0" t="0" r="13970" b="11430"/>
+            <wp:wrapNone/>
+            <wp:docPr id="741604383" name="Grafico 1">
+              <a:extLst xmlns:a="http://schemas.openxmlformats.org/drawingml/2006/main">
+                <a:ext uri="{FF2B5EF4-FFF2-40B4-BE49-F238E27FC236}">
+                  <a16:creationId xmlns:a16="http://schemas.microsoft.com/office/drawing/2014/main" id="{85DFD5C1-EBD9-BF28-578C-2B6658A2F51D}"/>
+                </a:ext>
+              </a:extLst>
+            </wp:docPr>
+            <wp:cNvGraphicFramePr/>
+            <a:graphic xmlns:a="http://schemas.openxmlformats.org/drawingml/2006/main">
+              <a:graphicData uri="http://schemas.openxmlformats.org/drawingml/2006/chart">
+                <c:chart xmlns:c="http://schemas.openxmlformats.org/drawingml/2006/chart" xmlns:r="http://schemas.openxmlformats.org/officeDocument/2006/relationships" r:id="rId25"/>
+              </a:graphicData>
+            </a:graphic>
+            <wp14:sizeRelH relativeFrom="margin">
+              <wp14:pctWidth>0</wp14:pctWidth>
+            </wp14:sizeRelH>
+            <wp14:sizeRelV relativeFrom="margin">
+              <wp14:pctHeight>0</wp14:pctHeight>
+            </wp14:sizeRelV>
+          </wp:anchor>
+        </w:drawing>
+      </w:r>
+    </w:p>
+    <w:p>
+      <w:pPr>
+        <w:spacing w:before="100" w:beforeAutospacing="1" w:after="100" w:afterAutospacing="1" w:line="240" w:lineRule="auto"/>
+        <w:jc w:val="both"/>
+        <w:rPr>
+          <w:rFonts w:ascii="Times New Roman" w:eastAsia="Times New Roman" w:hAnsi="Times New Roman" w:cs="Times New Roman"/>
+          <w:kern w:val="0"/>
+          <w:sz w:val="22"/>
+          <w:szCs w:val="22"/>
+          <w:lang w:eastAsia="it-IT"/>
+          <w14:ligatures w14:val="none"/>
+        </w:rPr>
+      </w:pPr>
+    </w:p>
+    <w:p>
+      <w:pPr>
+        <w:spacing w:before="100" w:beforeAutospacing="1" w:after="100" w:afterAutospacing="1" w:line="240" w:lineRule="auto"/>
+        <w:jc w:val="both"/>
+        <w:rPr>
+          <w:rFonts w:ascii="Times New Roman" w:eastAsia="Times New Roman" w:hAnsi="Times New Roman" w:cs="Times New Roman"/>
+          <w:kern w:val="0"/>
+          <w:sz w:val="22"/>
+          <w:szCs w:val="22"/>
+          <w:lang w:eastAsia="it-IT"/>
+          <w14:ligatures w14:val="none"/>
+        </w:rPr>
+      </w:pPr>
+    </w:p>
+    <w:p>
+      <w:pPr>
+        <w:spacing w:before="100" w:beforeAutospacing="1" w:after="100" w:afterAutospacing="1" w:line="240" w:lineRule="auto"/>
+        <w:jc w:val="both"/>
+        <w:rPr>
+          <w:rFonts w:ascii="Times New Roman" w:eastAsia="Times New Roman" w:hAnsi="Times New Roman" w:cs="Times New Roman"/>
+          <w:kern w:val="0"/>
+          <w:sz w:val="22"/>
+          <w:szCs w:val="22"/>
+          <w:lang w:eastAsia="it-IT"/>
+          <w14:ligatures w14:val="none"/>
+        </w:rPr>
+      </w:pPr>
+    </w:p>
+    <w:p>
+      <w:pPr>
+        <w:spacing w:before="100" w:beforeAutospacing="1" w:after="100" w:afterAutospacing="1" w:line="240" w:lineRule="auto"/>
+        <w:jc w:val="both"/>
+        <w:rPr>
+          <w:rFonts w:ascii="Times New Roman" w:eastAsia="Times New Roman" w:hAnsi="Times New Roman" w:cs="Times New Roman"/>
+          <w:kern w:val="0"/>
+          <w:sz w:val="22"/>
+          <w:szCs w:val="22"/>
+          <w:lang w:eastAsia="it-IT"/>
+          <w14:ligatures w14:val="none"/>
+        </w:rPr>
+      </w:pPr>
+    </w:p>
+    <w:p>
+      <w:pPr>
+        <w:spacing w:before="100" w:beforeAutospacing="1" w:after="100" w:afterAutospacing="1" w:line="240" w:lineRule="auto"/>
+        <w:jc w:val="both"/>
+        <w:rPr>
+          <w:rFonts w:ascii="Times New Roman" w:eastAsia="Times New Roman" w:hAnsi="Times New Roman" w:cs="Times New Roman"/>
+          <w:kern w:val="0"/>
+          <w:sz w:val="22"/>
+          <w:szCs w:val="22"/>
+          <w:lang w:eastAsia="it-IT"/>
+          <w14:ligatures w14:val="none"/>
+        </w:rPr>
+      </w:pPr>
+    </w:p>
+    <w:p>
+      <w:pPr>
+        <w:spacing w:before="100" w:beforeAutospacing="1" w:after="100" w:afterAutospacing="1" w:line="240" w:lineRule="auto"/>
+        <w:jc w:val="both"/>
+        <w:rPr>
+          <w:rFonts w:ascii="Times New Roman" w:eastAsia="Times New Roman" w:hAnsi="Times New Roman" w:cs="Times New Roman"/>
+          <w:kern w:val="0"/>
+          <w:sz w:val="22"/>
+          <w:szCs w:val="22"/>
+          <w:lang w:eastAsia="it-IT"/>
+          <w14:ligatures w14:val="none"/>
+        </w:rPr>
+      </w:pPr>
+    </w:p>
+    <w:p>
+      <w:pPr>
+        <w:spacing w:before="100" w:beforeAutospacing="1" w:after="100" w:afterAutospacing="1" w:line="240" w:lineRule="auto"/>
+        <w:jc w:val="both"/>
+        <w:rPr>
+          <w:rFonts w:ascii="Times New Roman" w:eastAsia="Times New Roman" w:hAnsi="Times New Roman" w:cs="Times New Roman"/>
+          <w:kern w:val="0"/>
+          <w:sz w:val="22"/>
+          <w:szCs w:val="22"/>
+          <w:lang w:eastAsia="it-IT"/>
+          <w14:ligatures w14:val="none"/>
+        </w:rPr>
+      </w:pPr>
+    </w:p>
+    <w:p>
+      <w:pPr>
+        <w:spacing w:before="100" w:beforeAutospacing="1" w:after="100" w:afterAutospacing="1" w:line="240" w:lineRule="auto"/>
+        <w:jc w:val="both"/>
+        <w:rPr>
+          <w:rFonts w:ascii="Times New Roman" w:eastAsia="Times New Roman" w:hAnsi="Times New Roman" w:cs="Times New Roman"/>
+          <w:kern w:val="0"/>
+          <w:sz w:val="22"/>
+          <w:szCs w:val="22"/>
+          <w:lang w:eastAsia="it-IT"/>
+          <w14:ligatures w14:val="none"/>
+        </w:rPr>
+      </w:pPr>
+    </w:p>
+    <w:p>
+      <w:pPr>
+        <w:spacing w:before="100" w:beforeAutospacing="1" w:after="100" w:afterAutospacing="1" w:line="240" w:lineRule="auto"/>
+        <w:jc w:val="both"/>
+        <w:rPr>
+          <w:rFonts w:ascii="Times New Roman" w:eastAsia="Times New Roman" w:hAnsi="Times New Roman" w:cs="Times New Roman"/>
+          <w:kern w:val="0"/>
+          <w:sz w:val="22"/>
+          <w:szCs w:val="22"/>
+          <w:lang w:eastAsia="it-IT"/>
+          <w14:ligatures w14:val="none"/>
+        </w:rPr>
+      </w:pPr>
+      <w:r>
+        <w:rPr>
+          <w:rFonts w:ascii="Times New Roman" w:eastAsia="Times New Roman" w:hAnsi="Times New Roman" w:cs="Times New Roman"/>
+          <w:kern w:val="0"/>
+          <w:sz w:val="22"/>
+          <w:szCs w:val="22"/>
+          <w:lang w:eastAsia="it-IT"/>
+          <w14:ligatures w14:val="none"/>
+        </w:rPr>
+        <w:lastRenderedPageBreak/>
+        <w:t>The average score is 51.39 which can be</w:t>
+      </w:r>
+      <w:r>
+        <w:rPr>
+          <w:rFonts w:ascii="Times New Roman" w:eastAsia="Times New Roman" w:hAnsi="Times New Roman" w:cs="Times New Roman"/>
+          <w:kern w:val="0"/>
+          <w:sz w:val="22"/>
+          <w:szCs w:val="22"/>
+          <w:lang w:eastAsia="it-IT"/>
+          <w14:ligatures w14:val="none"/>
+        </w:rPr>
+        <w:t xml:space="preserve"> </w:t>
+      </w:r>
+      <w:r>
+        <w:rPr>
+          <w:rFonts w:ascii="Times New Roman" w:eastAsia="Times New Roman" w:hAnsi="Times New Roman" w:cs="Times New Roman"/>
+          <w:kern w:val="0"/>
+          <w:sz w:val="22"/>
+          <w:szCs w:val="22"/>
+          <w:lang w:eastAsia="it-IT"/>
+          <w14:ligatures w14:val="none"/>
+        </w:rPr>
+        <w:t xml:space="preserve">interpreted </w:t>
+      </w:r>
+      <w:r>
+        <w:rPr>
+          <w:rFonts w:ascii="Times New Roman" w:eastAsia="Times New Roman" w:hAnsi="Times New Roman" w:cs="Times New Roman"/>
+          <w:kern w:val="0"/>
+          <w:sz w:val="22"/>
+          <w:szCs w:val="22"/>
+          <w:lang w:eastAsia="it-IT"/>
+          <w14:ligatures w14:val="none"/>
+        </w:rPr>
+        <w:t>following the below classification</w:t>
+      </w:r>
+      <w:r>
+        <w:rPr>
+          <w:rFonts w:ascii="Times New Roman" w:eastAsia="Times New Roman" w:hAnsi="Times New Roman" w:cs="Times New Roman"/>
+          <w:kern w:val="0"/>
+          <w:sz w:val="22"/>
+          <w:szCs w:val="22"/>
+          <w:lang w:eastAsia="it-IT"/>
+          <w14:ligatures w14:val="none"/>
+        </w:rPr>
+        <w:t>:</w:t>
+      </w:r>
+    </w:p>
+    <w:tbl>
+      <w:tblPr>
+        <w:tblStyle w:val="Grigliatabella"/>
+        <w:tblW w:w="0" w:type="auto"/>
+        <w:tblLook w:val="04A0" w:firstRow="1" w:lastRow="0" w:firstColumn="1" w:lastColumn="0" w:noHBand="0" w:noVBand="1"/>
+      </w:tblPr>
+      <w:tblGrid>
+        <w:gridCol w:w="1101"/>
+        <w:gridCol w:w="1559"/>
+        <w:gridCol w:w="7118"/>
+      </w:tblGrid>
+      <w:tr>
+        <w:tc>
+          <w:tcPr>
+            <w:tcW w:w="1101" w:type="dxa"/>
+            <w:vAlign w:val="center"/>
+          </w:tcPr>
+          <w:p>
+            <w:pPr>
+              <w:spacing w:before="100" w:beforeAutospacing="1" w:after="100" w:afterAutospacing="1"/>
+              <w:jc w:val="both"/>
+              <w:rPr>
+                <w:rFonts w:ascii="Times New Roman" w:eastAsia="Times New Roman" w:hAnsi="Times New Roman" w:cs="Times New Roman"/>
+                <w:b/>
+                <w:bCs/>
+                <w:kern w:val="0"/>
+                <w:sz w:val="22"/>
+                <w:szCs w:val="22"/>
+                <w:lang w:eastAsia="it-IT"/>
+                <w14:ligatures w14:val="none"/>
+              </w:rPr>
+            </w:pPr>
+            <w:r>
+              <w:rPr>
+                <w:rFonts w:ascii="Times New Roman" w:eastAsia="Times New Roman" w:hAnsi="Times New Roman" w:cs="Times New Roman"/>
+                <w:b/>
+                <w:bCs/>
+                <w:kern w:val="0"/>
+                <w:sz w:val="22"/>
+                <w:szCs w:val="22"/>
+                <w:lang w:eastAsia="it-IT"/>
+                <w14:ligatures w14:val="none"/>
+              </w:rPr>
+              <w:t>Grade</w:t>
+            </w:r>
+          </w:p>
+        </w:tc>
+        <w:tc>
+          <w:tcPr>
+            <w:tcW w:w="1559" w:type="dxa"/>
+            <w:vAlign w:val="center"/>
+          </w:tcPr>
+          <w:p>
+            <w:pPr>
+              <w:spacing w:before="100" w:beforeAutospacing="1" w:after="100" w:afterAutospacing="1"/>
+              <w:jc w:val="both"/>
+              <w:rPr>
+                <w:rFonts w:ascii="Times New Roman" w:eastAsia="Times New Roman" w:hAnsi="Times New Roman" w:cs="Times New Roman"/>
+                <w:b/>
+                <w:bCs/>
+                <w:kern w:val="0"/>
+                <w:sz w:val="22"/>
+                <w:szCs w:val="22"/>
+                <w:lang w:eastAsia="it-IT"/>
+                <w14:ligatures w14:val="none"/>
+              </w:rPr>
+            </w:pPr>
+            <w:r>
+              <w:rPr>
+                <w:rFonts w:ascii="Times New Roman" w:eastAsia="Times New Roman" w:hAnsi="Times New Roman" w:cs="Times New Roman"/>
+                <w:b/>
+                <w:bCs/>
+                <w:kern w:val="0"/>
+                <w:sz w:val="22"/>
+                <w:szCs w:val="22"/>
+                <w:lang w:eastAsia="it-IT"/>
+                <w14:ligatures w14:val="none"/>
+              </w:rPr>
+              <w:t>SUS Score</w:t>
+            </w:r>
+          </w:p>
+        </w:tc>
+        <w:tc>
+          <w:tcPr>
+            <w:tcW w:w="7118" w:type="dxa"/>
+            <w:vAlign w:val="center"/>
+          </w:tcPr>
+          <w:p>
+            <w:pPr>
+              <w:spacing w:before="100" w:beforeAutospacing="1" w:after="100" w:afterAutospacing="1"/>
+              <w:jc w:val="both"/>
+              <w:rPr>
+                <w:rFonts w:ascii="Times New Roman" w:eastAsia="Times New Roman" w:hAnsi="Times New Roman" w:cs="Times New Roman"/>
+                <w:b/>
+                <w:bCs/>
+                <w:kern w:val="0"/>
+                <w:sz w:val="22"/>
+                <w:szCs w:val="22"/>
+                <w:lang w:eastAsia="it-IT"/>
+                <w14:ligatures w14:val="none"/>
+              </w:rPr>
+            </w:pPr>
+            <w:r>
+              <w:rPr>
+                <w:rFonts w:ascii="Times New Roman" w:eastAsia="Times New Roman" w:hAnsi="Times New Roman" w:cs="Times New Roman"/>
+                <w:b/>
+                <w:bCs/>
+                <w:kern w:val="0"/>
+                <w:sz w:val="22"/>
+                <w:szCs w:val="22"/>
+                <w:lang w:eastAsia="it-IT"/>
+                <w14:ligatures w14:val="none"/>
+              </w:rPr>
+              <w:t>Description</w:t>
+            </w:r>
+          </w:p>
+        </w:tc>
+      </w:tr>
+      <w:tr>
+        <w:tc>
+          <w:tcPr>
+            <w:tcW w:w="1101" w:type="dxa"/>
+            <w:vAlign w:val="center"/>
+          </w:tcPr>
+          <w:p>
+            <w:pPr>
+              <w:spacing w:before="100" w:beforeAutospacing="1" w:after="100" w:afterAutospacing="1"/>
+              <w:jc w:val="both"/>
+              <w:rPr>
+                <w:rFonts w:ascii="Times New Roman" w:eastAsia="Times New Roman" w:hAnsi="Times New Roman" w:cs="Times New Roman"/>
+                <w:kern w:val="0"/>
+                <w:sz w:val="22"/>
+                <w:szCs w:val="22"/>
+                <w:lang w:eastAsia="it-IT"/>
+                <w14:ligatures w14:val="none"/>
+              </w:rPr>
+            </w:pPr>
+            <w:r>
+              <w:rPr>
+                <w:rFonts w:ascii="Times New Roman" w:eastAsia="Times New Roman" w:hAnsi="Times New Roman" w:cs="Times New Roman"/>
+                <w:kern w:val="0"/>
+                <w:sz w:val="22"/>
+                <w:szCs w:val="22"/>
+                <w:lang w:eastAsia="it-IT"/>
+                <w14:ligatures w14:val="none"/>
+              </w:rPr>
+              <w:t>A</w:t>
+            </w:r>
+          </w:p>
+        </w:tc>
+        <w:tc>
+          <w:tcPr>
+            <w:tcW w:w="1559" w:type="dxa"/>
+            <w:vAlign w:val="center"/>
+          </w:tcPr>
+          <w:p>
+            <w:pPr>
+              <w:spacing w:before="100" w:beforeAutospacing="1" w:after="100" w:afterAutospacing="1"/>
+              <w:jc w:val="both"/>
+              <w:rPr>
+                <w:rFonts w:ascii="Times New Roman" w:eastAsia="Times New Roman" w:hAnsi="Times New Roman" w:cs="Times New Roman"/>
+                <w:kern w:val="0"/>
+                <w:sz w:val="22"/>
+                <w:szCs w:val="22"/>
+                <w:lang w:eastAsia="it-IT"/>
+                <w14:ligatures w14:val="none"/>
+              </w:rPr>
+            </w:pPr>
+            <w:r>
+              <w:rPr>
+                <w:rFonts w:ascii="Times New Roman" w:eastAsia="Times New Roman" w:hAnsi="Times New Roman" w:cs="Times New Roman"/>
+                <w:kern w:val="0"/>
+                <w:sz w:val="22"/>
+                <w:szCs w:val="22"/>
+                <w:lang w:eastAsia="it-IT"/>
+                <w14:ligatures w14:val="none"/>
+              </w:rPr>
+              <w:t>78.9</w:t>
+            </w:r>
+            <w:r>
+              <w:rPr>
+                <w:rFonts w:ascii="Times New Roman" w:eastAsia="Times New Roman" w:hAnsi="Times New Roman" w:cs="Times New Roman"/>
+                <w:kern w:val="0"/>
+                <w:sz w:val="22"/>
+                <w:szCs w:val="22"/>
+                <w:lang w:eastAsia="it-IT"/>
+                <w14:ligatures w14:val="none"/>
+              </w:rPr>
+              <w:t xml:space="preserve"> – 100</w:t>
+            </w:r>
+          </w:p>
+        </w:tc>
+        <w:tc>
+          <w:tcPr>
+            <w:tcW w:w="7118" w:type="dxa"/>
+            <w:vAlign w:val="center"/>
+          </w:tcPr>
+          <w:p>
+            <w:pPr>
+              <w:spacing w:before="100" w:beforeAutospacing="1" w:after="100" w:afterAutospacing="1"/>
+              <w:jc w:val="both"/>
+              <w:rPr>
+                <w:rFonts w:ascii="Times New Roman" w:eastAsia="Times New Roman" w:hAnsi="Times New Roman" w:cs="Times New Roman"/>
+                <w:kern w:val="0"/>
+                <w:sz w:val="22"/>
+                <w:szCs w:val="22"/>
+                <w:lang w:eastAsia="it-IT"/>
+                <w14:ligatures w14:val="none"/>
+              </w:rPr>
+            </w:pPr>
+            <w:r>
+              <w:rPr>
+                <w:rFonts w:ascii="Times New Roman" w:eastAsia="Times New Roman" w:hAnsi="Times New Roman" w:cs="Times New Roman"/>
+                <w:kern w:val="0"/>
+                <w:sz w:val="22"/>
+                <w:szCs w:val="22"/>
+                <w:lang w:eastAsia="it-IT"/>
+                <w14:ligatures w14:val="none"/>
+              </w:rPr>
+              <w:t xml:space="preserve">Excellent: </w:t>
+            </w:r>
+            <w:r>
+              <w:rPr>
+                <w:rFonts w:ascii="Times New Roman" w:eastAsia="Times New Roman" w:hAnsi="Times New Roman" w:cs="Times New Roman"/>
+                <w:kern w:val="0"/>
+                <w:sz w:val="22"/>
+                <w:szCs w:val="22"/>
+                <w:lang w:eastAsia="it-IT"/>
+                <w14:ligatures w14:val="none"/>
+              </w:rPr>
+              <w:t>The website excels in usability and user satisfaction.</w:t>
+            </w:r>
+          </w:p>
+        </w:tc>
+      </w:tr>
+      <w:tr>
+        <w:tc>
+          <w:tcPr>
+            <w:tcW w:w="1101" w:type="dxa"/>
+            <w:vAlign w:val="center"/>
+          </w:tcPr>
+          <w:p>
+            <w:pPr>
+              <w:spacing w:before="100" w:beforeAutospacing="1" w:after="100" w:afterAutospacing="1"/>
+              <w:jc w:val="both"/>
+              <w:rPr>
+                <w:rFonts w:ascii="Times New Roman" w:eastAsia="Times New Roman" w:hAnsi="Times New Roman" w:cs="Times New Roman"/>
+                <w:kern w:val="0"/>
+                <w:sz w:val="22"/>
+                <w:szCs w:val="22"/>
+                <w:lang w:eastAsia="it-IT"/>
+                <w14:ligatures w14:val="none"/>
+              </w:rPr>
+            </w:pPr>
+            <w:r>
+              <w:rPr>
+                <w:rFonts w:ascii="Times New Roman" w:eastAsia="Times New Roman" w:hAnsi="Times New Roman" w:cs="Times New Roman"/>
+                <w:kern w:val="0"/>
+                <w:sz w:val="22"/>
+                <w:szCs w:val="22"/>
+                <w:lang w:eastAsia="it-IT"/>
+                <w14:ligatures w14:val="none"/>
+              </w:rPr>
+              <w:t>B</w:t>
+            </w:r>
+          </w:p>
+        </w:tc>
+        <w:tc>
+          <w:tcPr>
+            <w:tcW w:w="1559" w:type="dxa"/>
+            <w:vAlign w:val="center"/>
+          </w:tcPr>
+          <w:p>
+            <w:pPr>
+              <w:spacing w:before="100" w:beforeAutospacing="1" w:after="100" w:afterAutospacing="1"/>
+              <w:jc w:val="both"/>
+              <w:rPr>
+                <w:rFonts w:ascii="Times New Roman" w:eastAsia="Times New Roman" w:hAnsi="Times New Roman" w:cs="Times New Roman"/>
+                <w:kern w:val="0"/>
+                <w:sz w:val="22"/>
+                <w:szCs w:val="22"/>
+                <w:lang w:eastAsia="it-IT"/>
+                <w14:ligatures w14:val="none"/>
+              </w:rPr>
+            </w:pPr>
+            <w:r>
+              <w:rPr>
+                <w:rFonts w:ascii="Times New Roman" w:eastAsia="Times New Roman" w:hAnsi="Times New Roman" w:cs="Times New Roman"/>
+                <w:kern w:val="0"/>
+                <w:sz w:val="22"/>
+                <w:szCs w:val="22"/>
+                <w:lang w:eastAsia="it-IT"/>
+                <w14:ligatures w14:val="none"/>
+              </w:rPr>
+              <w:t>72.6 – 78.8</w:t>
+            </w:r>
+          </w:p>
+        </w:tc>
+        <w:tc>
+          <w:tcPr>
+            <w:tcW w:w="7118" w:type="dxa"/>
+            <w:vAlign w:val="center"/>
+          </w:tcPr>
+          <w:p>
+            <w:pPr>
+              <w:spacing w:before="100" w:beforeAutospacing="1" w:after="100" w:afterAutospacing="1"/>
+              <w:jc w:val="both"/>
+              <w:rPr>
+                <w:rFonts w:ascii="Times New Roman" w:eastAsia="Times New Roman" w:hAnsi="Times New Roman" w:cs="Times New Roman"/>
+                <w:kern w:val="0"/>
+                <w:sz w:val="22"/>
+                <w:szCs w:val="22"/>
+                <w:lang w:eastAsia="it-IT"/>
+                <w14:ligatures w14:val="none"/>
+              </w:rPr>
+            </w:pPr>
+            <w:r>
+              <w:rPr>
+                <w:rFonts w:ascii="Times New Roman" w:eastAsia="Times New Roman" w:hAnsi="Times New Roman" w:cs="Times New Roman"/>
+                <w:kern w:val="0"/>
+                <w:sz w:val="22"/>
+                <w:szCs w:val="22"/>
+                <w:lang w:eastAsia="it-IT"/>
+                <w14:ligatures w14:val="none"/>
+              </w:rPr>
+              <w:t xml:space="preserve">Good: </w:t>
+            </w:r>
+            <w:r>
+              <w:rPr>
+                <w:rFonts w:ascii="Times New Roman" w:eastAsia="Times New Roman" w:hAnsi="Times New Roman" w:cs="Times New Roman"/>
+                <w:kern w:val="0"/>
+                <w:sz w:val="22"/>
+                <w:szCs w:val="22"/>
+                <w:lang w:eastAsia="it-IT"/>
+                <w14:ligatures w14:val="none"/>
+              </w:rPr>
+              <w:t>The website performs well with room for minor improvements.</w:t>
+            </w:r>
+          </w:p>
+        </w:tc>
+      </w:tr>
+      <w:tr>
+        <w:tc>
+          <w:tcPr>
+            <w:tcW w:w="1101" w:type="dxa"/>
+            <w:vAlign w:val="center"/>
+          </w:tcPr>
+          <w:p>
+            <w:pPr>
+              <w:spacing w:before="100" w:beforeAutospacing="1" w:after="100" w:afterAutospacing="1"/>
+              <w:jc w:val="both"/>
+              <w:rPr>
+                <w:rFonts w:ascii="Times New Roman" w:eastAsia="Times New Roman" w:hAnsi="Times New Roman" w:cs="Times New Roman"/>
+                <w:kern w:val="0"/>
+                <w:sz w:val="22"/>
+                <w:szCs w:val="22"/>
+                <w:lang w:eastAsia="it-IT"/>
+                <w14:ligatures w14:val="none"/>
+              </w:rPr>
+            </w:pPr>
+            <w:r>
+              <w:rPr>
+                <w:rFonts w:ascii="Times New Roman" w:eastAsia="Times New Roman" w:hAnsi="Times New Roman" w:cs="Times New Roman"/>
+                <w:kern w:val="0"/>
+                <w:sz w:val="22"/>
+                <w:szCs w:val="22"/>
+                <w:lang w:eastAsia="it-IT"/>
+                <w14:ligatures w14:val="none"/>
+              </w:rPr>
+              <w:t>C</w:t>
+            </w:r>
+          </w:p>
+        </w:tc>
+        <w:tc>
+          <w:tcPr>
+            <w:tcW w:w="1559" w:type="dxa"/>
+            <w:vAlign w:val="center"/>
+          </w:tcPr>
+          <w:p>
+            <w:pPr>
+              <w:spacing w:before="100" w:beforeAutospacing="1" w:after="100" w:afterAutospacing="1"/>
+              <w:jc w:val="both"/>
+              <w:rPr>
+                <w:rFonts w:ascii="Times New Roman" w:eastAsia="Times New Roman" w:hAnsi="Times New Roman" w:cs="Times New Roman"/>
+                <w:kern w:val="0"/>
+                <w:sz w:val="22"/>
+                <w:szCs w:val="22"/>
+                <w:lang w:eastAsia="it-IT"/>
+                <w14:ligatures w14:val="none"/>
+              </w:rPr>
+            </w:pPr>
+            <w:r>
+              <w:rPr>
+                <w:rFonts w:ascii="Times New Roman" w:eastAsia="Times New Roman" w:hAnsi="Times New Roman" w:cs="Times New Roman"/>
+                <w:kern w:val="0"/>
+                <w:sz w:val="22"/>
+                <w:szCs w:val="22"/>
+                <w:lang w:eastAsia="it-IT"/>
+                <w14:ligatures w14:val="none"/>
+              </w:rPr>
+              <w:t>62.7 – 72.5</w:t>
+            </w:r>
+          </w:p>
+        </w:tc>
+        <w:tc>
+          <w:tcPr>
+            <w:tcW w:w="7118" w:type="dxa"/>
+            <w:vAlign w:val="center"/>
+          </w:tcPr>
+          <w:p>
+            <w:pPr>
+              <w:spacing w:before="100" w:beforeAutospacing="1" w:after="100" w:afterAutospacing="1"/>
+              <w:jc w:val="both"/>
+              <w:rPr>
+                <w:rFonts w:ascii="Times New Roman" w:eastAsia="Times New Roman" w:hAnsi="Times New Roman" w:cs="Times New Roman"/>
+                <w:kern w:val="0"/>
+                <w:sz w:val="22"/>
+                <w:szCs w:val="22"/>
+                <w:lang w:eastAsia="it-IT"/>
+                <w14:ligatures w14:val="none"/>
+              </w:rPr>
+            </w:pPr>
+            <w:r>
+              <w:rPr>
+                <w:rFonts w:ascii="Times New Roman" w:eastAsia="Times New Roman" w:hAnsi="Times New Roman" w:cs="Times New Roman"/>
+                <w:kern w:val="0"/>
+                <w:sz w:val="22"/>
+                <w:szCs w:val="22"/>
+                <w:lang w:eastAsia="it-IT"/>
+                <w14:ligatures w14:val="none"/>
+              </w:rPr>
+              <w:t xml:space="preserve">Okay: </w:t>
+            </w:r>
+            <w:r>
+              <w:rPr>
+                <w:rFonts w:ascii="Times New Roman" w:eastAsia="Times New Roman" w:hAnsi="Times New Roman" w:cs="Times New Roman"/>
+                <w:kern w:val="0"/>
+                <w:sz w:val="22"/>
+                <w:szCs w:val="22"/>
+                <w:lang w:eastAsia="it-IT"/>
+                <w14:ligatures w14:val="none"/>
+              </w:rPr>
+              <w:t xml:space="preserve">The website is </w:t>
+            </w:r>
+            <w:r>
+              <w:rPr>
+                <w:rFonts w:ascii="Times New Roman" w:eastAsia="Times New Roman" w:hAnsi="Times New Roman" w:cs="Times New Roman"/>
+                <w:kern w:val="0"/>
+                <w:sz w:val="22"/>
+                <w:szCs w:val="22"/>
+                <w:lang w:eastAsia="it-IT"/>
+                <w14:ligatures w14:val="none"/>
+              </w:rPr>
+              <w:t>satisfactory</w:t>
+            </w:r>
+            <w:r>
+              <w:rPr>
+                <w:rFonts w:ascii="Times New Roman" w:eastAsia="Times New Roman" w:hAnsi="Times New Roman" w:cs="Times New Roman"/>
+                <w:kern w:val="0"/>
+                <w:sz w:val="22"/>
+                <w:szCs w:val="22"/>
+                <w:lang w:eastAsia="it-IT"/>
+                <w14:ligatures w14:val="none"/>
+              </w:rPr>
+              <w:t xml:space="preserve"> but</w:t>
+            </w:r>
+            <w:r>
+              <w:rPr>
+                <w:rFonts w:ascii="Times New Roman" w:eastAsia="Times New Roman" w:hAnsi="Times New Roman" w:cs="Times New Roman"/>
+                <w:kern w:val="0"/>
+                <w:sz w:val="22"/>
+                <w:szCs w:val="22"/>
+                <w:lang w:eastAsia="it-IT"/>
+                <w14:ligatures w14:val="none"/>
+              </w:rPr>
+              <w:t xml:space="preserve"> may benefit from enhancements.</w:t>
+            </w:r>
+          </w:p>
+        </w:tc>
+      </w:tr>
+      <w:tr>
+        <w:tc>
+          <w:tcPr>
+            <w:tcW w:w="1101" w:type="dxa"/>
+            <w:vAlign w:val="center"/>
+          </w:tcPr>
+          <w:p>
+            <w:pPr>
+              <w:spacing w:before="100" w:beforeAutospacing="1" w:after="100" w:afterAutospacing="1"/>
+              <w:jc w:val="both"/>
+              <w:rPr>
+                <w:rFonts w:ascii="Times New Roman" w:eastAsia="Times New Roman" w:hAnsi="Times New Roman" w:cs="Times New Roman"/>
+                <w:kern w:val="0"/>
+                <w:sz w:val="22"/>
+                <w:szCs w:val="22"/>
+                <w:lang w:eastAsia="it-IT"/>
+                <w14:ligatures w14:val="none"/>
+              </w:rPr>
+            </w:pPr>
+            <w:r>
+              <w:rPr>
+                <w:rFonts w:ascii="Times New Roman" w:eastAsia="Times New Roman" w:hAnsi="Times New Roman" w:cs="Times New Roman"/>
+                <w:kern w:val="0"/>
+                <w:sz w:val="22"/>
+                <w:szCs w:val="22"/>
+                <w:lang w:eastAsia="it-IT"/>
+                <w14:ligatures w14:val="none"/>
+              </w:rPr>
+              <w:t>D</w:t>
+            </w:r>
+          </w:p>
+        </w:tc>
+        <w:tc>
+          <w:tcPr>
+            <w:tcW w:w="1559" w:type="dxa"/>
+            <w:vAlign w:val="center"/>
+          </w:tcPr>
+          <w:p>
+            <w:pPr>
+              <w:spacing w:before="100" w:beforeAutospacing="1" w:after="100" w:afterAutospacing="1"/>
+              <w:jc w:val="both"/>
+              <w:rPr>
+                <w:rFonts w:ascii="Times New Roman" w:eastAsia="Times New Roman" w:hAnsi="Times New Roman" w:cs="Times New Roman"/>
+                <w:kern w:val="0"/>
+                <w:sz w:val="22"/>
+                <w:szCs w:val="22"/>
+                <w:lang w:eastAsia="it-IT"/>
+                <w14:ligatures w14:val="none"/>
+              </w:rPr>
+            </w:pPr>
+            <w:r>
+              <w:rPr>
+                <w:rFonts w:ascii="Times New Roman" w:eastAsia="Times New Roman" w:hAnsi="Times New Roman" w:cs="Times New Roman"/>
+                <w:kern w:val="0"/>
+                <w:sz w:val="22"/>
+                <w:szCs w:val="22"/>
+                <w:lang w:eastAsia="it-IT"/>
+                <w14:ligatures w14:val="none"/>
+              </w:rPr>
+              <w:t>51.7 – 62.6</w:t>
+            </w:r>
+          </w:p>
+        </w:tc>
+        <w:tc>
+          <w:tcPr>
+            <w:tcW w:w="7118" w:type="dxa"/>
+            <w:vAlign w:val="center"/>
+          </w:tcPr>
+          <w:p>
+            <w:pPr>
+              <w:spacing w:before="100" w:beforeAutospacing="1" w:after="100" w:afterAutospacing="1"/>
+              <w:jc w:val="both"/>
+              <w:rPr>
+                <w:rFonts w:ascii="Times New Roman" w:eastAsia="Times New Roman" w:hAnsi="Times New Roman" w:cs="Times New Roman"/>
+                <w:kern w:val="0"/>
+                <w:sz w:val="22"/>
+                <w:szCs w:val="22"/>
+                <w:lang w:eastAsia="it-IT"/>
+                <w14:ligatures w14:val="none"/>
+              </w:rPr>
+            </w:pPr>
+            <w:r>
+              <w:rPr>
+                <w:rFonts w:ascii="Times New Roman" w:eastAsia="Times New Roman" w:hAnsi="Times New Roman" w:cs="Times New Roman"/>
+                <w:kern w:val="0"/>
+                <w:sz w:val="22"/>
+                <w:szCs w:val="22"/>
+                <w:lang w:eastAsia="it-IT"/>
+                <w14:ligatures w14:val="none"/>
+              </w:rPr>
+              <w:t xml:space="preserve">Poor: </w:t>
+            </w:r>
+            <w:r>
+              <w:rPr>
+                <w:rFonts w:ascii="Times New Roman" w:eastAsia="Times New Roman" w:hAnsi="Times New Roman" w:cs="Times New Roman"/>
+                <w:kern w:val="0"/>
+                <w:sz w:val="22"/>
+                <w:szCs w:val="22"/>
+                <w:lang w:eastAsia="it-IT"/>
+                <w14:ligatures w14:val="none"/>
+              </w:rPr>
+              <w:t>The website has noticeable usability issues affecting user experience.</w:t>
+            </w:r>
+          </w:p>
+        </w:tc>
+      </w:tr>
+      <w:tr>
+        <w:tc>
+          <w:tcPr>
+            <w:tcW w:w="1101" w:type="dxa"/>
+            <w:vAlign w:val="center"/>
+          </w:tcPr>
+          <w:p>
+            <w:pPr>
+              <w:spacing w:before="100" w:beforeAutospacing="1" w:after="100" w:afterAutospacing="1"/>
+              <w:jc w:val="both"/>
+              <w:rPr>
+                <w:rFonts w:ascii="Times New Roman" w:eastAsia="Times New Roman" w:hAnsi="Times New Roman" w:cs="Times New Roman"/>
+                <w:kern w:val="0"/>
+                <w:sz w:val="22"/>
+                <w:szCs w:val="22"/>
+                <w:lang w:eastAsia="it-IT"/>
+                <w14:ligatures w14:val="none"/>
+              </w:rPr>
+            </w:pPr>
+            <w:r>
+              <w:rPr>
+                <w:rFonts w:ascii="Times New Roman" w:eastAsia="Times New Roman" w:hAnsi="Times New Roman" w:cs="Times New Roman"/>
+                <w:kern w:val="0"/>
+                <w:sz w:val="22"/>
+                <w:szCs w:val="22"/>
+                <w:lang w:eastAsia="it-IT"/>
+                <w14:ligatures w14:val="none"/>
+              </w:rPr>
+              <w:t>F</w:t>
+            </w:r>
+          </w:p>
+        </w:tc>
+        <w:tc>
+          <w:tcPr>
+            <w:tcW w:w="1559" w:type="dxa"/>
+            <w:vAlign w:val="center"/>
+          </w:tcPr>
+          <w:p>
+            <w:pPr>
+              <w:spacing w:before="100" w:beforeAutospacing="1" w:after="100" w:afterAutospacing="1"/>
+              <w:jc w:val="both"/>
+              <w:rPr>
+                <w:rFonts w:ascii="Times New Roman" w:eastAsia="Times New Roman" w:hAnsi="Times New Roman" w:cs="Times New Roman"/>
+                <w:kern w:val="0"/>
+                <w:sz w:val="22"/>
+                <w:szCs w:val="22"/>
+                <w:lang w:eastAsia="it-IT"/>
+                <w14:ligatures w14:val="none"/>
+              </w:rPr>
+            </w:pPr>
+            <w:r>
+              <w:rPr>
+                <w:rFonts w:ascii="Times New Roman" w:eastAsia="Times New Roman" w:hAnsi="Times New Roman" w:cs="Times New Roman"/>
+                <w:kern w:val="0"/>
+                <w:sz w:val="22"/>
+                <w:szCs w:val="22"/>
+                <w:lang w:eastAsia="it-IT"/>
+                <w14:ligatures w14:val="none"/>
+              </w:rPr>
+              <w:t>0 –</w:t>
+            </w:r>
+            <w:r>
+              <w:rPr>
+                <w:rFonts w:ascii="Times New Roman" w:eastAsia="Times New Roman" w:hAnsi="Times New Roman" w:cs="Times New Roman"/>
+                <w:kern w:val="0"/>
+                <w:sz w:val="22"/>
+                <w:szCs w:val="22"/>
+                <w:lang w:eastAsia="it-IT"/>
+                <w14:ligatures w14:val="none"/>
+              </w:rPr>
+              <w:t xml:space="preserve"> 51.6</w:t>
+            </w:r>
+          </w:p>
+        </w:tc>
+        <w:tc>
+          <w:tcPr>
+            <w:tcW w:w="7118" w:type="dxa"/>
+            <w:vAlign w:val="center"/>
+          </w:tcPr>
+          <w:p>
+            <w:pPr>
+              <w:spacing w:before="100" w:beforeAutospacing="1" w:after="100" w:afterAutospacing="1"/>
+              <w:jc w:val="both"/>
+              <w:rPr>
+                <w:rFonts w:ascii="Times New Roman" w:eastAsia="Times New Roman" w:hAnsi="Times New Roman" w:cs="Times New Roman"/>
+                <w:kern w:val="0"/>
+                <w:sz w:val="22"/>
+                <w:szCs w:val="22"/>
+                <w:lang w:eastAsia="it-IT"/>
+                <w14:ligatures w14:val="none"/>
+              </w:rPr>
+            </w:pPr>
+            <w:r>
+              <w:rPr>
+                <w:rFonts w:ascii="Times New Roman" w:eastAsia="Times New Roman" w:hAnsi="Times New Roman" w:cs="Times New Roman"/>
+                <w:kern w:val="0"/>
+                <w:sz w:val="22"/>
+                <w:szCs w:val="22"/>
+                <w:lang w:eastAsia="it-IT"/>
+                <w14:ligatures w14:val="none"/>
+              </w:rPr>
+              <w:t xml:space="preserve">Awful: </w:t>
+            </w:r>
+            <w:r>
+              <w:rPr>
+                <w:rFonts w:ascii="Times New Roman" w:eastAsia="Times New Roman" w:hAnsi="Times New Roman" w:cs="Times New Roman"/>
+                <w:kern w:val="0"/>
+                <w:sz w:val="22"/>
+                <w:szCs w:val="22"/>
+                <w:lang w:eastAsia="it-IT"/>
+                <w14:ligatures w14:val="none"/>
+              </w:rPr>
+              <w:t>The website performs very poorly, requiring urgent attention to</w:t>
+            </w:r>
+            <w:r>
+              <w:rPr>
+                <w:rFonts w:ascii="Times New Roman" w:eastAsia="Times New Roman" w:hAnsi="Times New Roman" w:cs="Times New Roman"/>
+                <w:kern w:val="0"/>
+                <w:sz w:val="22"/>
+                <w:szCs w:val="22"/>
+                <w:lang w:eastAsia="it-IT"/>
+                <w14:ligatures w14:val="none"/>
+              </w:rPr>
+              <w:t xml:space="preserve"> </w:t>
+            </w:r>
+            <w:r>
+              <w:rPr>
+                <w:rFonts w:ascii="Times New Roman" w:eastAsia="Times New Roman" w:hAnsi="Times New Roman" w:cs="Times New Roman"/>
+                <w:kern w:val="0"/>
+                <w:sz w:val="22"/>
+                <w:szCs w:val="22"/>
+                <w:lang w:eastAsia="it-IT"/>
+                <w14:ligatures w14:val="none"/>
+              </w:rPr>
+              <w:t>issues.</w:t>
+            </w:r>
+          </w:p>
+        </w:tc>
+      </w:tr>
+    </w:tbl>
+    <w:p>
+      <w:pPr>
+        <w:rPr>
+          <w:sz w:val="12"/>
+          <w:szCs w:val="12"/>
+        </w:rPr>
+      </w:pPr>
+    </w:p>
+    <w:p>
+      <w:pPr>
+        <w:spacing w:before="100" w:beforeAutospacing="1" w:after="100" w:afterAutospacing="1" w:line="240" w:lineRule="auto"/>
+        <w:jc w:val="both"/>
+        <w:rPr>
+          <w:rFonts w:ascii="Times New Roman" w:eastAsia="Times New Roman" w:hAnsi="Times New Roman" w:cs="Times New Roman"/>
+          <w:kern w:val="0"/>
+          <w:sz w:val="22"/>
+          <w:szCs w:val="22"/>
+          <w:lang w:eastAsia="it-IT"/>
+          <w14:ligatures w14:val="none"/>
+        </w:rPr>
+      </w:pPr>
+      <w:r>
+        <w:rPr>
+          <w:rFonts w:ascii="Times New Roman" w:eastAsia="Times New Roman" w:hAnsi="Times New Roman" w:cs="Times New Roman"/>
+          <w:kern w:val="0"/>
+          <w:sz w:val="22"/>
+          <w:szCs w:val="22"/>
+          <w:lang w:eastAsia="it-IT"/>
+          <w14:ligatures w14:val="none"/>
+        </w:rPr>
+        <w:t>Upon further analysis of the individual question ratings, it's evident that for odd-numbered questions (representing positive aspects), question 7 has the highest average score, while question 1 has the lowest. Conversely, for even-numbered questions (representing negative aspects), question 6 has the highest average score, while question 4 has the lowest. Combining these findings, it's apparent that the combination of ratings for question 7 and question 4 indicates overall ease of use of the website due to its simplicity and repetitive structure, particularly for basic tasks. This idea is reinforced by the average ratings received for questions 3 and 9.</w:t>
+      </w:r>
+      <w:r>
+        <w:rPr>
+          <w:rFonts w:ascii="Times New Roman" w:eastAsia="Times New Roman" w:hAnsi="Times New Roman" w:cs="Times New Roman"/>
+          <w:kern w:val="0"/>
+          <w:sz w:val="22"/>
+          <w:szCs w:val="22"/>
+          <w:lang w:eastAsia="it-IT"/>
+          <w14:ligatures w14:val="none"/>
+        </w:rPr>
+        <w:t xml:space="preserve"> </w:t>
+      </w:r>
+      <w:r>
+        <w:rPr>
+          <w:rFonts w:ascii="Times New Roman" w:eastAsia="Times New Roman" w:hAnsi="Times New Roman" w:cs="Times New Roman"/>
+          <w:kern w:val="0"/>
+          <w:sz w:val="22"/>
+          <w:szCs w:val="22"/>
+          <w:lang w:eastAsia="it-IT"/>
+          <w14:ligatures w14:val="none"/>
+        </w:rPr>
+        <w:t>Conversely, the combination of results for questions 1 and 6 suggests that inconsistencies present on the site make it confusing and chaotic, discouraging users from frequent visits to avoid unnecessary mental overload. This notion is supported by the ratings for questions 2 and 8.</w:t>
+      </w:r>
+    </w:p>
+    <w:p>
+      <w:pPr>
+        <w:spacing w:before="100" w:beforeAutospacing="1" w:after="100" w:afterAutospacing="1" w:line="240" w:lineRule="auto"/>
+        <w:jc w:val="both"/>
+        <w:rPr>
+          <w:rFonts w:ascii="Times New Roman" w:eastAsia="Times New Roman" w:hAnsi="Times New Roman" w:cs="Times New Roman"/>
+          <w:kern w:val="0"/>
+          <w:sz w:val="22"/>
+          <w:szCs w:val="22"/>
+          <w:lang w:eastAsia="it-IT"/>
+          <w14:ligatures w14:val="none"/>
+        </w:rPr>
+      </w:pPr>
+      <w:r>
+        <w:rPr>
+          <w:rFonts w:ascii="Times New Roman" w:eastAsia="Times New Roman" w:hAnsi="Times New Roman" w:cs="Times New Roman"/>
+          <w:kern w:val="0"/>
+          <w:sz w:val="22"/>
+          <w:szCs w:val="22"/>
+          <w:lang w:eastAsia="it-IT"/>
+          <w14:ligatures w14:val="none"/>
+        </w:rPr>
+        <w:t xml:space="preserve">Based solely on the survey data presented, we can infer that the final rating falls within the D </w:t>
+      </w:r>
+      <w:r>
+        <w:rPr>
+          <w:rFonts w:ascii="Times New Roman" w:eastAsia="Times New Roman" w:hAnsi="Times New Roman" w:cs="Times New Roman"/>
+          <w:kern w:val="0"/>
+          <w:sz w:val="22"/>
+          <w:szCs w:val="22"/>
+          <w:lang w:eastAsia="it-IT"/>
+          <w14:ligatures w14:val="none"/>
+        </w:rPr>
+        <w:t>and</w:t>
+      </w:r>
+      <w:r>
+        <w:rPr>
+          <w:rFonts w:ascii="Times New Roman" w:eastAsia="Times New Roman" w:hAnsi="Times New Roman" w:cs="Times New Roman"/>
+          <w:kern w:val="0"/>
+          <w:sz w:val="22"/>
+          <w:szCs w:val="22"/>
+          <w:lang w:eastAsia="it-IT"/>
+          <w14:ligatures w14:val="none"/>
+        </w:rPr>
+        <w:t xml:space="preserve"> F range, considering the insights derived from the analysis</w:t>
+      </w:r>
+      <w:r>
+        <w:rPr>
+          <w:rFonts w:ascii="Times New Roman" w:hAnsi="Times New Roman" w:cs="Times New Roman"/>
+          <w:sz w:val="22"/>
+          <w:szCs w:val="22"/>
+        </w:rPr>
+        <w:t xml:space="preserve"> </w:t>
+      </w:r>
+      <w:r>
+        <w:rPr>
+          <w:rFonts w:ascii="Times New Roman" w:hAnsi="Times New Roman" w:cs="Times New Roman"/>
+          <w:sz w:val="22"/>
+          <w:szCs w:val="22"/>
+        </w:rPr>
+        <w:t>confirming out judgment from usability evaluation at the beginning of this document.</w:t>
+      </w:r>
+    </w:p>
+    <w:p>
+      <w:pPr>
+        <w:spacing w:before="100" w:beforeAutospacing="1" w:after="100" w:afterAutospacing="1" w:line="240" w:lineRule="auto"/>
+        <w:jc w:val="both"/>
+        <w:rPr>
+          <w:rFonts w:ascii="Times New Roman" w:eastAsia="Times New Roman" w:hAnsi="Times New Roman" w:cs="Times New Roman"/>
+          <w:kern w:val="0"/>
+          <w:sz w:val="22"/>
+          <w:szCs w:val="22"/>
+          <w:lang w:eastAsia="it-IT"/>
+          <w14:ligatures w14:val="none"/>
+        </w:rPr>
+      </w:pPr>
+      <w:r>
+        <w:rPr>
+          <w:rFonts w:ascii="Times New Roman" w:eastAsia="Times New Roman" w:hAnsi="Times New Roman" w:cs="Times New Roman"/>
+          <w:kern w:val="0"/>
+          <w:sz w:val="22"/>
+          <w:szCs w:val="22"/>
+          <w:lang w:eastAsia="it-IT"/>
+          <w14:ligatures w14:val="none"/>
+        </w:rPr>
+        <w:t>In the annex section, all graphs are provided for further analysis.</w:t>
+      </w:r>
+    </w:p>
+    <w:p/>
+    <w:p/>
+    <w:p/>
+    <w:p/>
     <w:p>
       <w:pPr>
         <w:rPr>
@@ -15451,7 +17412,7 @@
           <w:szCs w:val="52"/>
         </w:rPr>
       </w:pPr>
-      <w:bookmarkStart w:id="84" w:name="_Toc164082695"/>
+      <w:bookmarkStart w:id="82" w:name="_Toc164082695"/>
       <w:r>
         <w:rPr>
           <w:rFonts w:ascii="Times New Roman" w:hAnsi="Times New Roman" w:cs="Times New Roman"/>
@@ -15464,7 +17425,7 @@
         <w:lastRenderedPageBreak/>
         <w:t>Conclusion</w:t>
       </w:r>
-      <w:bookmarkEnd w:id="84"/>
+      <w:bookmarkEnd w:id="82"/>
     </w:p>
     <w:p>
       <w:pPr>
@@ -15485,19 +17446,21 @@
           <w:szCs w:val="36"/>
         </w:rPr>
       </w:pPr>
-      <w:bookmarkStart w:id="85" w:name="_Toc160043434"/>
-      <w:bookmarkStart w:id="86" w:name="_Toc160059454"/>
-      <w:bookmarkStart w:id="87" w:name="_Toc160184072"/>
-      <w:bookmarkStart w:id="88" w:name="_Toc161485544"/>
-      <w:bookmarkStart w:id="89" w:name="_Toc161485613"/>
-      <w:bookmarkStart w:id="90" w:name="_Toc161485682"/>
-      <w:bookmarkStart w:id="91" w:name="_Toc161485727"/>
-      <w:bookmarkStart w:id="92" w:name="_Toc161486027"/>
-      <w:bookmarkStart w:id="93" w:name="_Toc162630556"/>
-      <w:bookmarkStart w:id="94" w:name="_Toc162630605"/>
-      <w:bookmarkStart w:id="95" w:name="_Toc162636912"/>
-      <w:bookmarkStart w:id="96" w:name="_Toc164082648"/>
-      <w:bookmarkStart w:id="97" w:name="_Toc164082696"/>
+      <w:bookmarkStart w:id="83" w:name="_Toc160043434"/>
+      <w:bookmarkStart w:id="84" w:name="_Toc160059454"/>
+      <w:bookmarkStart w:id="85" w:name="_Toc160184072"/>
+      <w:bookmarkStart w:id="86" w:name="_Toc161485544"/>
+      <w:bookmarkStart w:id="87" w:name="_Toc161485613"/>
+      <w:bookmarkStart w:id="88" w:name="_Toc161485682"/>
+      <w:bookmarkStart w:id="89" w:name="_Toc161485727"/>
+      <w:bookmarkStart w:id="90" w:name="_Toc161486027"/>
+      <w:bookmarkStart w:id="91" w:name="_Toc162630556"/>
+      <w:bookmarkStart w:id="92" w:name="_Toc162630605"/>
+      <w:bookmarkStart w:id="93" w:name="_Toc162636912"/>
+      <w:bookmarkStart w:id="94" w:name="_Toc164082648"/>
+      <w:bookmarkStart w:id="95" w:name="_Toc164082696"/>
+      <w:bookmarkEnd w:id="83"/>
+      <w:bookmarkEnd w:id="84"/>
       <w:bookmarkEnd w:id="85"/>
       <w:bookmarkEnd w:id="86"/>
       <w:bookmarkEnd w:id="87"/>
@@ -15509,8 +17472,6 @@
       <w:bookmarkEnd w:id="93"/>
       <w:bookmarkEnd w:id="94"/>
       <w:bookmarkEnd w:id="95"/>
-      <w:bookmarkEnd w:id="96"/>
-      <w:bookmarkEnd w:id="97"/>
     </w:p>
     <w:p>
       <w:pPr>
@@ -15535,7 +17496,7 @@
         </w:rPr>
         <w:t xml:space="preserve"> </w:t>
       </w:r>
-      <w:bookmarkStart w:id="98" w:name="_Toc164082697"/>
+      <w:bookmarkStart w:id="96" w:name="_Toc164082697"/>
       <w:r>
         <w:rPr>
           <w:rFonts w:ascii="Times New Roman" w:hAnsi="Times New Roman" w:cs="Times New Roman"/>
@@ -15545,7 +17506,7 @@
         </w:rPr>
         <w:t>Usability Evaluation VS. User Testing</w:t>
       </w:r>
-      <w:bookmarkEnd w:id="98"/>
+      <w:bookmarkEnd w:id="96"/>
     </w:p>
     <w:p>
       <w:pPr>
@@ -15570,7 +17531,7 @@
         </w:rPr>
         <w:t xml:space="preserve"> </w:t>
       </w:r>
-      <w:bookmarkStart w:id="99" w:name="_Toc164082698"/>
+      <w:bookmarkStart w:id="97" w:name="_Toc164082698"/>
       <w:r>
         <w:rPr>
           <w:rFonts w:ascii="Times New Roman" w:hAnsi="Times New Roman" w:cs="Times New Roman"/>
@@ -15589,7 +17550,7 @@
         </w:rPr>
         <w:t xml:space="preserve"> for Improvements</w:t>
       </w:r>
-      <w:bookmarkEnd w:id="99"/>
+      <w:bookmarkEnd w:id="97"/>
     </w:p>
     <w:p>
       <w:pPr>
@@ -15614,7 +17575,7 @@
         </w:rPr>
         <w:t xml:space="preserve"> </w:t>
       </w:r>
-      <w:bookmarkStart w:id="100" w:name="_Toc164082699"/>
+      <w:bookmarkStart w:id="98" w:name="_Toc164082699"/>
       <w:r>
         <w:rPr>
           <w:rFonts w:ascii="Times New Roman" w:hAnsi="Times New Roman" w:cs="Times New Roman"/>
@@ -15624,7 +17585,7 @@
         </w:rPr>
         <w:t>Problems</w:t>
       </w:r>
-      <w:bookmarkEnd w:id="100"/>
+      <w:bookmarkEnd w:id="98"/>
       <w:r>
         <w:rPr>
           <w:rFonts w:ascii="Times New Roman" w:hAnsi="Times New Roman" w:cs="Times New Roman"/>
@@ -15658,7 +17619,7 @@
         </w:rPr>
         <w:t xml:space="preserve"> </w:t>
       </w:r>
-      <w:bookmarkStart w:id="101" w:name="_Toc164082700"/>
+      <w:bookmarkStart w:id="99" w:name="_Toc164082700"/>
       <w:r>
         <w:rPr>
           <w:rFonts w:ascii="Times New Roman" w:hAnsi="Times New Roman" w:cs="Times New Roman"/>
@@ -15668,7 +17629,7 @@
         </w:rPr>
         <w:t>Suggestions</w:t>
       </w:r>
-      <w:bookmarkEnd w:id="101"/>
+      <w:bookmarkEnd w:id="99"/>
     </w:p>
     <w:p>
       <w:pPr>
@@ -15693,7 +17654,7 @@
         </w:rPr>
         <w:t xml:space="preserve"> </w:t>
       </w:r>
-      <w:bookmarkStart w:id="102" w:name="_Toc164082701"/>
+      <w:bookmarkStart w:id="100" w:name="_Toc164082701"/>
       <w:r>
         <w:rPr>
           <w:rFonts w:ascii="Times New Roman" w:hAnsi="Times New Roman" w:cs="Times New Roman"/>
@@ -15703,7 +17664,7 @@
         </w:rPr>
         <w:t>Observations</w:t>
       </w:r>
-      <w:bookmarkEnd w:id="102"/>
+      <w:bookmarkEnd w:id="100"/>
     </w:p>
     <w:p>
       <w:pPr>
@@ -15755,7 +17716,7 @@
           <w:szCs w:val="52"/>
         </w:rPr>
       </w:pPr>
-      <w:bookmarkStart w:id="103" w:name="_Toc164082702"/>
+      <w:bookmarkStart w:id="101" w:name="_Toc164082702"/>
       <w:r>
         <w:rPr>
           <w:rFonts w:ascii="Times New Roman" w:hAnsi="Times New Roman" w:cs="Times New Roman"/>
@@ -15768,7 +17729,7 @@
         <w:lastRenderedPageBreak/>
         <w:t>Annex</w:t>
       </w:r>
-      <w:bookmarkEnd w:id="103"/>
+      <w:bookmarkEnd w:id="101"/>
     </w:p>
     <w:p>
       <w:pPr>
@@ -15789,16 +17750,18 @@
           <w:szCs w:val="36"/>
         </w:rPr>
       </w:pPr>
-      <w:bookmarkStart w:id="104" w:name="_Toc161485551"/>
-      <w:bookmarkStart w:id="105" w:name="_Toc161485620"/>
-      <w:bookmarkStart w:id="106" w:name="_Toc161485689"/>
-      <w:bookmarkStart w:id="107" w:name="_Toc161485734"/>
-      <w:bookmarkStart w:id="108" w:name="_Toc161486034"/>
-      <w:bookmarkStart w:id="109" w:name="_Toc162630563"/>
-      <w:bookmarkStart w:id="110" w:name="_Toc162630612"/>
-      <w:bookmarkStart w:id="111" w:name="_Toc162636919"/>
-      <w:bookmarkStart w:id="112" w:name="_Toc164082655"/>
-      <w:bookmarkStart w:id="113" w:name="_Toc164082703"/>
+      <w:bookmarkStart w:id="102" w:name="_Toc161485551"/>
+      <w:bookmarkStart w:id="103" w:name="_Toc161485620"/>
+      <w:bookmarkStart w:id="104" w:name="_Toc161485689"/>
+      <w:bookmarkStart w:id="105" w:name="_Toc161485734"/>
+      <w:bookmarkStart w:id="106" w:name="_Toc161486034"/>
+      <w:bookmarkStart w:id="107" w:name="_Toc162630563"/>
+      <w:bookmarkStart w:id="108" w:name="_Toc162630612"/>
+      <w:bookmarkStart w:id="109" w:name="_Toc162636919"/>
+      <w:bookmarkStart w:id="110" w:name="_Toc164082655"/>
+      <w:bookmarkStart w:id="111" w:name="_Toc164082703"/>
+      <w:bookmarkEnd w:id="102"/>
+      <w:bookmarkEnd w:id="103"/>
       <w:bookmarkEnd w:id="104"/>
       <w:bookmarkEnd w:id="105"/>
       <w:bookmarkEnd w:id="106"/>
@@ -15807,8 +17770,6 @@
       <w:bookmarkEnd w:id="109"/>
       <w:bookmarkEnd w:id="110"/>
       <w:bookmarkEnd w:id="111"/>
-      <w:bookmarkEnd w:id="112"/>
-      <w:bookmarkEnd w:id="113"/>
     </w:p>
     <w:p>
       <w:pPr>
@@ -15833,7 +17794,7 @@
         </w:rPr>
         <w:t xml:space="preserve"> </w:t>
       </w:r>
-      <w:bookmarkStart w:id="114" w:name="_Toc164082704"/>
+      <w:bookmarkStart w:id="112" w:name="_Toc164082704"/>
       <w:r>
         <w:rPr>
           <w:rFonts w:ascii="Times New Roman" w:hAnsi="Times New Roman" w:cs="Times New Roman"/>
@@ -15843,7 +17804,7 @@
         </w:rPr>
         <w:t>Inspection</w:t>
       </w:r>
-      <w:bookmarkEnd w:id="114"/>
+      <w:bookmarkEnd w:id="112"/>
     </w:p>
     <w:p>
       <w:pPr>
@@ -15868,7 +17829,7 @@
         </w:rPr>
         <w:t xml:space="preserve"> </w:t>
       </w:r>
-      <w:bookmarkStart w:id="115" w:name="_Toc164082705"/>
+      <w:bookmarkStart w:id="113" w:name="_Toc164082705"/>
       <w:r>
         <w:rPr>
           <w:rFonts w:ascii="Times New Roman" w:hAnsi="Times New Roman" w:cs="Times New Roman"/>
@@ -15878,7 +17839,7 @@
         </w:rPr>
         <w:t>Fabiana Marino</w:t>
       </w:r>
-      <w:bookmarkEnd w:id="115"/>
+      <w:bookmarkEnd w:id="113"/>
     </w:p>
     <w:p>
       <w:pPr>
@@ -15903,7 +17864,7 @@
         </w:rPr>
         <w:t xml:space="preserve"> </w:t>
       </w:r>
-      <w:bookmarkStart w:id="116" w:name="_Toc164082706"/>
+      <w:bookmarkStart w:id="114" w:name="_Toc164082706"/>
       <w:r>
         <w:rPr>
           <w:rFonts w:ascii="Times New Roman" w:hAnsi="Times New Roman" w:cs="Times New Roman"/>
@@ -15913,7 +17874,7 @@
         </w:rPr>
         <w:t>Tommaso Pasini</w:t>
       </w:r>
-      <w:bookmarkEnd w:id="116"/>
+      <w:bookmarkEnd w:id="114"/>
     </w:p>
     <w:p>
       <w:pPr>
@@ -15938,7 +17899,7 @@
         </w:rPr>
         <w:t xml:space="preserve"> </w:t>
       </w:r>
-      <w:bookmarkStart w:id="117" w:name="_Toc164082707"/>
+      <w:bookmarkStart w:id="115" w:name="_Toc164082707"/>
       <w:r>
         <w:rPr>
           <w:rFonts w:ascii="Times New Roman" w:hAnsi="Times New Roman" w:cs="Times New Roman"/>
@@ -15948,7 +17909,7 @@
         </w:rPr>
         <w:t>Dario Tedesco</w:t>
       </w:r>
-      <w:bookmarkEnd w:id="117"/>
+      <w:bookmarkEnd w:id="115"/>
     </w:p>
     <w:p>
       <w:pPr>
@@ -15973,7 +17934,7 @@
         </w:rPr>
         <w:t xml:space="preserve"> </w:t>
       </w:r>
-      <w:bookmarkStart w:id="118" w:name="_Toc164082708"/>
+      <w:bookmarkStart w:id="116" w:name="_Toc164082708"/>
       <w:r>
         <w:rPr>
           <w:rFonts w:ascii="Times New Roman" w:hAnsi="Times New Roman" w:cs="Times New Roman"/>
@@ -15983,7 +17944,25 @@
         </w:rPr>
         <w:t>User Testing</w:t>
       </w:r>
-      <w:bookmarkEnd w:id="118"/>
+      <w:bookmarkEnd w:id="116"/>
+    </w:p>
+    <w:p>
+      <w:pPr>
+        <w:rPr>
+          <w:rFonts w:ascii="Times New Roman" w:eastAsiaTheme="majorEastAsia" w:hAnsi="Times New Roman" w:cs="Times New Roman"/>
+          <w:sz w:val="32"/>
+          <w:szCs w:val="32"/>
+        </w:rPr>
+      </w:pPr>
+      <w:bookmarkStart w:id="117" w:name="_Toc164082709"/>
+      <w:r>
+        <w:rPr>
+          <w:rFonts w:ascii="Times New Roman" w:hAnsi="Times New Roman" w:cs="Times New Roman"/>
+          <w:sz w:val="32"/>
+          <w:szCs w:val="32"/>
+        </w:rPr>
+        <w:br w:type="page"/>
+      </w:r>
     </w:p>
     <w:p>
       <w:pPr>
@@ -15999,7 +17978,6 @@
           <w:szCs w:val="32"/>
         </w:rPr>
       </w:pPr>
-      <w:bookmarkStart w:id="119" w:name="_Toc164082709"/>
       <w:r>
         <w:rPr>
           <w:rFonts w:ascii="Times New Roman" w:hAnsi="Times New Roman" w:cs="Times New Roman"/>
@@ -16007,9 +17985,181 @@
           <w:sz w:val="32"/>
           <w:szCs w:val="32"/>
         </w:rPr>
+        <w:lastRenderedPageBreak/>
         <w:t>User’s survey</w:t>
       </w:r>
-      <w:bookmarkEnd w:id="119"/>
+      <w:bookmarkEnd w:id="117"/>
+    </w:p>
+    <w:p>
+      <w:pPr>
+        <w:jc w:val="both"/>
+        <w:rPr>
+          <w:rFonts w:ascii="Times New Roman" w:hAnsi="Times New Roman" w:cs="Times New Roman"/>
+          <w:sz w:val="22"/>
+          <w:szCs w:val="22"/>
+        </w:rPr>
+      </w:pPr>
+      <w:r>
+        <w:rPr>
+          <w:rFonts w:ascii="Times New Roman" w:hAnsi="Times New Roman" w:cs="Times New Roman"/>
+          <w:sz w:val="22"/>
+          <w:szCs w:val="22"/>
+        </w:rPr>
+        <w:t>This section compiles all the ratings provided by each user tested for every SUS survey question. The graphs are organized into two columns: the first represents odd-numbered</w:t>
+      </w:r>
+      <w:r>
+        <w:rPr>
+          <w:rFonts w:ascii="Times New Roman" w:hAnsi="Times New Roman" w:cs="Times New Roman"/>
+          <w:sz w:val="22"/>
+          <w:szCs w:val="22"/>
+        </w:rPr>
+        <w:t xml:space="preserve"> questions</w:t>
+      </w:r>
+      <w:r>
+        <w:rPr>
+          <w:rFonts w:ascii="Times New Roman" w:hAnsi="Times New Roman" w:cs="Times New Roman"/>
+          <w:sz w:val="22"/>
+          <w:szCs w:val="22"/>
+        </w:rPr>
+        <w:t xml:space="preserve"> </w:t>
+      </w:r>
+      <w:r>
+        <w:rPr>
+          <w:rFonts w:ascii="Times New Roman" w:hAnsi="Times New Roman" w:cs="Times New Roman"/>
+          <w:sz w:val="22"/>
+          <w:szCs w:val="22"/>
+        </w:rPr>
+        <w:t>(higher the score better the system)</w:t>
+      </w:r>
+      <w:r>
+        <w:rPr>
+          <w:rFonts w:ascii="Times New Roman" w:hAnsi="Times New Roman" w:cs="Times New Roman"/>
+          <w:sz w:val="22"/>
+          <w:szCs w:val="22"/>
+        </w:rPr>
+        <w:t xml:space="preserve">, while the second column represents even-numbered </w:t>
+      </w:r>
+      <w:r>
+        <w:rPr>
+          <w:rFonts w:ascii="Times New Roman" w:hAnsi="Times New Roman" w:cs="Times New Roman"/>
+          <w:sz w:val="22"/>
+          <w:szCs w:val="22"/>
+        </w:rPr>
+        <w:t>ones</w:t>
+      </w:r>
+      <w:r>
+        <w:rPr>
+          <w:rFonts w:ascii="Times New Roman" w:hAnsi="Times New Roman" w:cs="Times New Roman"/>
+          <w:sz w:val="22"/>
+          <w:szCs w:val="22"/>
+        </w:rPr>
+        <w:t xml:space="preserve"> </w:t>
+      </w:r>
+      <w:r>
+        <w:rPr>
+          <w:rFonts w:ascii="Times New Roman" w:hAnsi="Times New Roman" w:cs="Times New Roman"/>
+          <w:sz w:val="22"/>
+          <w:szCs w:val="22"/>
+        </w:rPr>
+        <w:t>(higher the score worst the system)</w:t>
+      </w:r>
+      <w:r>
+        <w:rPr>
+          <w:rFonts w:ascii="Times New Roman" w:hAnsi="Times New Roman" w:cs="Times New Roman"/>
+          <w:sz w:val="22"/>
+          <w:szCs w:val="22"/>
+        </w:rPr>
+        <w:t>. Each graph displays both the individual ratings given by users and the average rating for each question. It's essential to emphasize that the data depicted in these graphs have not been standardized using the formulas applied to the overall graph presented earlier.</w:t>
+      </w:r>
+    </w:p>
+    <w:p>
+      <w:pPr>
+        <w:jc w:val="both"/>
+        <w:rPr>
+          <w:rFonts w:ascii="Times New Roman" w:hAnsi="Times New Roman" w:cs="Times New Roman"/>
+          <w:sz w:val="22"/>
+          <w:szCs w:val="22"/>
+        </w:rPr>
+      </w:pPr>
+      <w:r>
+        <w:rPr>
+          <w:noProof/>
+        </w:rPr>
+        <w:drawing>
+          <wp:anchor distT="0" distB="0" distL="114300" distR="114300" simplePos="0" relativeHeight="251660800" behindDoc="0" locked="0" layoutInCell="1" allowOverlap="1" wp14:anchorId="7CAA93C4" wp14:editId="1597F790">
+            <wp:simplePos x="0" y="0"/>
+            <wp:positionH relativeFrom="column">
+              <wp:posOffset>-3810</wp:posOffset>
+            </wp:positionH>
+            <wp:positionV relativeFrom="paragraph">
+              <wp:posOffset>60325</wp:posOffset>
+            </wp:positionV>
+            <wp:extent cx="6116287" cy="5867400"/>
+            <wp:effectExtent l="0" t="0" r="0" b="0"/>
+            <wp:wrapNone/>
+            <wp:docPr id="1387169977" name="Immagine 1"/>
+            <wp:cNvGraphicFramePr>
+              <a:graphicFrameLocks xmlns:a="http://schemas.openxmlformats.org/drawingml/2006/main" noChangeAspect="1"/>
+            </wp:cNvGraphicFramePr>
+            <a:graphic xmlns:a="http://schemas.openxmlformats.org/drawingml/2006/main">
+              <a:graphicData uri="http://schemas.openxmlformats.org/drawingml/2006/picture">
+                <pic:pic xmlns:pic="http://schemas.openxmlformats.org/drawingml/2006/picture">
+                  <pic:nvPicPr>
+                    <pic:cNvPr id="0" name="Picture 23"/>
+                    <pic:cNvPicPr>
+                      <a:picLocks noChangeAspect="1" noChangeArrowheads="1"/>
+                    </pic:cNvPicPr>
+                  </pic:nvPicPr>
+                  <pic:blipFill rotWithShape="1">
+                    <a:blip r:embed="rId26" cstate="print">
+                      <a:extLst>
+                        <a:ext uri="{28A0092B-C50C-407E-A947-70E740481C1C}">
+                          <a14:useLocalDpi xmlns:a14="http://schemas.microsoft.com/office/drawing/2010/main" val="0"/>
+                        </a:ext>
+                      </a:extLst>
+                    </a:blip>
+                    <a:srcRect b="39773"/>
+                    <a:stretch/>
+                  </pic:blipFill>
+                  <pic:spPr bwMode="auto">
+                    <a:xfrm>
+                      <a:off x="0" y="0"/>
+                      <a:ext cx="6116287" cy="5867400"/>
+                    </a:xfrm>
+                    <a:prstGeom prst="rect">
+                      <a:avLst/>
+                    </a:prstGeom>
+                    <a:noFill/>
+                    <a:ln>
+                      <a:noFill/>
+                    </a:ln>
+                    <a:extLst>
+                      <a:ext uri="{53640926-AAD7-44D8-BBD7-CCE9431645EC}">
+                        <a14:shadowObscured xmlns:a14="http://schemas.microsoft.com/office/drawing/2010/main"/>
+                      </a:ext>
+                    </a:extLst>
+                  </pic:spPr>
+                </pic:pic>
+              </a:graphicData>
+            </a:graphic>
+            <wp14:sizeRelH relativeFrom="page">
+              <wp14:pctWidth>0</wp14:pctWidth>
+            </wp14:sizeRelH>
+            <wp14:sizeRelV relativeFrom="page">
+              <wp14:pctHeight>0</wp14:pctHeight>
+            </wp14:sizeRelV>
+          </wp:anchor>
+        </w:drawing>
+      </w:r>
+    </w:p>
+    <w:p>
+      <w:pPr>
+        <w:rPr>
+          <w:rFonts w:ascii="Times New Roman" w:hAnsi="Times New Roman" w:cs="Times New Roman"/>
+          <w:sz w:val="22"/>
+          <w:szCs w:val="22"/>
+        </w:rPr>
+      </w:pPr>
     </w:p>
     <w:p>
       <w:pPr>
@@ -16039,8 +18189,102 @@
         </w:rPr>
       </w:pPr>
     </w:p>
+    <w:p>
+      <w:pPr>
+        <w:rPr>
+          <w:rFonts w:ascii="Times New Roman" w:hAnsi="Times New Roman" w:cs="Times New Roman"/>
+        </w:rPr>
+      </w:pPr>
+      <w:r>
+        <w:rPr>
+          <w:rFonts w:ascii="Times New Roman" w:hAnsi="Times New Roman" w:cs="Times New Roman"/>
+        </w:rPr>
+        <w:br w:type="page"/>
+      </w:r>
+    </w:p>
+    <w:p>
+      <w:pPr>
+        <w:tabs>
+          <w:tab w:val="left" w:pos="1474"/>
+        </w:tabs>
+        <w:rPr>
+          <w:rFonts w:ascii="Times New Roman" w:hAnsi="Times New Roman" w:cs="Times New Roman"/>
+        </w:rPr>
+      </w:pPr>
+      <w:r>
+        <w:rPr>
+          <w:noProof/>
+        </w:rPr>
+        <w:lastRenderedPageBreak/>
+        <w:drawing>
+          <wp:anchor distT="0" distB="0" distL="114300" distR="114300" simplePos="0" relativeHeight="251662848" behindDoc="0" locked="0" layoutInCell="1" allowOverlap="1" wp14:anchorId="35F1B466" wp14:editId="47106570">
+            <wp:simplePos x="0" y="0"/>
+            <wp:positionH relativeFrom="column">
+              <wp:posOffset>-3810</wp:posOffset>
+            </wp:positionH>
+            <wp:positionV relativeFrom="paragraph">
+              <wp:posOffset>-635</wp:posOffset>
+            </wp:positionV>
+            <wp:extent cx="6115685" cy="3919902"/>
+            <wp:effectExtent l="0" t="0" r="0" b="0"/>
+            <wp:wrapNone/>
+            <wp:docPr id="1679343852" name="Immagine 1" descr="Immagine che contiene testo, diagramma, Parallelo, schermata&#10;&#10;Descrizione generata automaticamente"/>
+            <wp:cNvGraphicFramePr>
+              <a:graphicFrameLocks xmlns:a="http://schemas.openxmlformats.org/drawingml/2006/main" noChangeAspect="1"/>
+            </wp:cNvGraphicFramePr>
+            <a:graphic xmlns:a="http://schemas.openxmlformats.org/drawingml/2006/main">
+              <a:graphicData uri="http://schemas.openxmlformats.org/drawingml/2006/picture">
+                <pic:pic xmlns:pic="http://schemas.openxmlformats.org/drawingml/2006/picture">
+                  <pic:nvPicPr>
+                    <pic:cNvPr id="1679343852" name="Immagine 1" descr="Immagine che contiene testo, diagramma, Parallelo, schermata&#10;&#10;Descrizione generata automaticamente"/>
+                    <pic:cNvPicPr>
+                      <a:picLocks noChangeAspect="1" noChangeArrowheads="1"/>
+                    </pic:cNvPicPr>
+                  </pic:nvPicPr>
+                  <pic:blipFill rotWithShape="1">
+                    <a:blip r:embed="rId26" cstate="print">
+                      <a:extLst>
+                        <a:ext uri="{28A0092B-C50C-407E-A947-70E740481C1C}">
+                          <a14:useLocalDpi xmlns:a14="http://schemas.microsoft.com/office/drawing/2010/main" val="0"/>
+                        </a:ext>
+                      </a:extLst>
+                    </a:blip>
+                    <a:srcRect t="59760"/>
+                    <a:stretch/>
+                  </pic:blipFill>
+                  <pic:spPr bwMode="auto">
+                    <a:xfrm>
+                      <a:off x="0" y="0"/>
+                      <a:ext cx="6115685" cy="3919902"/>
+                    </a:xfrm>
+                    <a:prstGeom prst="rect">
+                      <a:avLst/>
+                    </a:prstGeom>
+                    <a:noFill/>
+                    <a:ln>
+                      <a:noFill/>
+                    </a:ln>
+                    <a:extLst>
+                      <a:ext uri="{53640926-AAD7-44D8-BBD7-CCE9431645EC}">
+                        <a14:shadowObscured xmlns:a14="http://schemas.microsoft.com/office/drawing/2010/main"/>
+                      </a:ext>
+                    </a:extLst>
+                  </pic:spPr>
+                </pic:pic>
+              </a:graphicData>
+            </a:graphic>
+            <wp14:sizeRelH relativeFrom="page">
+              <wp14:pctWidth>0</wp14:pctWidth>
+            </wp14:sizeRelH>
+            <wp14:sizeRelV relativeFrom="page">
+              <wp14:pctHeight>0</wp14:pctHeight>
+            </wp14:sizeRelV>
+          </wp:anchor>
+        </w:drawing>
+      </w:r>
+    </w:p>
     <w:sectPr>
-      <w:footerReference w:type="default" r:id="rId25"/>
+      <w:footerReference w:type="default" r:id="rId27"/>
       <w:pgSz w:w="11906" w:h="16838"/>
       <w:pgMar w:top="1417" w:right="1134" w:bottom="1134" w:left="1134" w:header="708" w:footer="708" w:gutter="0"/>
       <w:cols w:space="708"/>
@@ -16687,6 +18931,119 @@
     </w:lvl>
   </w:abstractNum>
   <w:abstractNum w:abstractNumId="5" w15:restartNumberingAfterBreak="0">
+    <w:nsid w:val="127667FF"/>
+    <w:multiLevelType w:val="multilevel"/>
+    <w:tmpl w:val="F0220A7C"/>
+    <w:lvl w:ilvl="0">
+      <w:start w:val="1"/>
+      <w:numFmt w:val="decimal"/>
+      <w:lvlText w:val="%1."/>
+      <w:lvlJc w:val="left"/>
+      <w:pPr>
+        <w:tabs>
+          <w:tab w:val="num" w:pos="720"/>
+        </w:tabs>
+        <w:ind w:left="720" w:hanging="360"/>
+      </w:pPr>
+    </w:lvl>
+    <w:lvl w:ilvl="1" w:tentative="1">
+      <w:start w:val="1"/>
+      <w:numFmt w:val="decimal"/>
+      <w:lvlText w:val="%2."/>
+      <w:lvlJc w:val="left"/>
+      <w:pPr>
+        <w:tabs>
+          <w:tab w:val="num" w:pos="1440"/>
+        </w:tabs>
+        <w:ind w:left="1440" w:hanging="360"/>
+      </w:pPr>
+    </w:lvl>
+    <w:lvl w:ilvl="2" w:tentative="1">
+      <w:start w:val="1"/>
+      <w:numFmt w:val="decimal"/>
+      <w:lvlText w:val="%3."/>
+      <w:lvlJc w:val="left"/>
+      <w:pPr>
+        <w:tabs>
+          <w:tab w:val="num" w:pos="2160"/>
+        </w:tabs>
+        <w:ind w:left="2160" w:hanging="360"/>
+      </w:pPr>
+    </w:lvl>
+    <w:lvl w:ilvl="3" w:tentative="1">
+      <w:start w:val="1"/>
+      <w:numFmt w:val="decimal"/>
+      <w:lvlText w:val="%4."/>
+      <w:lvlJc w:val="left"/>
+      <w:pPr>
+        <w:tabs>
+          <w:tab w:val="num" w:pos="2880"/>
+        </w:tabs>
+        <w:ind w:left="2880" w:hanging="360"/>
+      </w:pPr>
+    </w:lvl>
+    <w:lvl w:ilvl="4" w:tentative="1">
+      <w:start w:val="1"/>
+      <w:numFmt w:val="decimal"/>
+      <w:lvlText w:val="%5."/>
+      <w:lvlJc w:val="left"/>
+      <w:pPr>
+        <w:tabs>
+          <w:tab w:val="num" w:pos="3600"/>
+        </w:tabs>
+        <w:ind w:left="3600" w:hanging="360"/>
+      </w:pPr>
+    </w:lvl>
+    <w:lvl w:ilvl="5" w:tentative="1">
+      <w:start w:val="1"/>
+      <w:numFmt w:val="decimal"/>
+      <w:lvlText w:val="%6."/>
+      <w:lvlJc w:val="left"/>
+      <w:pPr>
+        <w:tabs>
+          <w:tab w:val="num" w:pos="4320"/>
+        </w:tabs>
+        <w:ind w:left="4320" w:hanging="360"/>
+      </w:pPr>
+    </w:lvl>
+    <w:lvl w:ilvl="6" w:tentative="1">
+      <w:start w:val="1"/>
+      <w:numFmt w:val="decimal"/>
+      <w:lvlText w:val="%7."/>
+      <w:lvlJc w:val="left"/>
+      <w:pPr>
+        <w:tabs>
+          <w:tab w:val="num" w:pos="5040"/>
+        </w:tabs>
+        <w:ind w:left="5040" w:hanging="360"/>
+      </w:pPr>
+    </w:lvl>
+    <w:lvl w:ilvl="7" w:tentative="1">
+      <w:start w:val="1"/>
+      <w:numFmt w:val="decimal"/>
+      <w:lvlText w:val="%8."/>
+      <w:lvlJc w:val="left"/>
+      <w:pPr>
+        <w:tabs>
+          <w:tab w:val="num" w:pos="5760"/>
+        </w:tabs>
+        <w:ind w:left="5760" w:hanging="360"/>
+      </w:pPr>
+    </w:lvl>
+    <w:lvl w:ilvl="8" w:tentative="1">
+      <w:start w:val="1"/>
+      <w:numFmt w:val="decimal"/>
+      <w:lvlText w:val="%9."/>
+      <w:lvlJc w:val="left"/>
+      <w:pPr>
+        <w:tabs>
+          <w:tab w:val="num" w:pos="6480"/>
+        </w:tabs>
+        <w:ind w:left="6480" w:hanging="360"/>
+      </w:pPr>
+    </w:lvl>
+  </w:abstractNum>
+  <w:abstractNum w:abstractNumId="6" w15:restartNumberingAfterBreak="0">
     <w:nsid w:val="14704588"/>
     <w:multiLevelType w:val="hybridMultilevel"/>
     <w:tmpl w:val="8DA8F1B0"/>
@@ -16772,7 +19129,7 @@
       </w:pPr>
     </w:lvl>
   </w:abstractNum>
-  <w:abstractNum w:abstractNumId="6" w15:restartNumberingAfterBreak="0">
+  <w:abstractNum w:abstractNumId="7" w15:restartNumberingAfterBreak="0">
     <w:nsid w:val="191626B2"/>
     <w:multiLevelType w:val="hybridMultilevel"/>
     <w:tmpl w:val="75EC64F0"/>
@@ -16858,7 +19215,7 @@
       </w:pPr>
     </w:lvl>
   </w:abstractNum>
-  <w:abstractNum w:abstractNumId="7" w15:restartNumberingAfterBreak="0">
+  <w:abstractNum w:abstractNumId="8" w15:restartNumberingAfterBreak="0">
     <w:nsid w:val="1AF85D39"/>
     <w:multiLevelType w:val="hybridMultilevel"/>
     <w:tmpl w:val="3058FC36"/>
@@ -16944,7 +19301,7 @@
       </w:pPr>
     </w:lvl>
   </w:abstractNum>
-  <w:abstractNum w:abstractNumId="8" w15:restartNumberingAfterBreak="0">
+  <w:abstractNum w:abstractNumId="9" w15:restartNumberingAfterBreak="0">
     <w:nsid w:val="1CF51AA0"/>
     <w:multiLevelType w:val="hybridMultilevel"/>
     <w:tmpl w:val="0F44FB68"/>
@@ -17057,7 +19414,7 @@
       </w:rPr>
     </w:lvl>
   </w:abstractNum>
-  <w:abstractNum w:abstractNumId="9" w15:restartNumberingAfterBreak="0">
+  <w:abstractNum w:abstractNumId="10" w15:restartNumberingAfterBreak="0">
     <w:nsid w:val="1E31783B"/>
     <w:multiLevelType w:val="multilevel"/>
     <w:tmpl w:val="96CA2B20"/>
@@ -17170,7 +19527,7 @@
       </w:rPr>
     </w:lvl>
   </w:abstractNum>
-  <w:abstractNum w:abstractNumId="10" w15:restartNumberingAfterBreak="0">
+  <w:abstractNum w:abstractNumId="11" w15:restartNumberingAfterBreak="0">
     <w:nsid w:val="1EE573DC"/>
     <w:multiLevelType w:val="hybridMultilevel"/>
     <w:tmpl w:val="005E5426"/>
@@ -17283,7 +19640,7 @@
       </w:rPr>
     </w:lvl>
   </w:abstractNum>
-  <w:abstractNum w:abstractNumId="11" w15:restartNumberingAfterBreak="0">
+  <w:abstractNum w:abstractNumId="12" w15:restartNumberingAfterBreak="0">
     <w:nsid w:val="23C91C21"/>
     <w:multiLevelType w:val="hybridMultilevel"/>
     <w:tmpl w:val="94E0030C"/>
@@ -17369,7 +19726,7 @@
       </w:pPr>
     </w:lvl>
   </w:abstractNum>
-  <w:abstractNum w:abstractNumId="12" w15:restartNumberingAfterBreak="0">
+  <w:abstractNum w:abstractNumId="13" w15:restartNumberingAfterBreak="0">
     <w:nsid w:val="2DEC7A3A"/>
     <w:multiLevelType w:val="hybridMultilevel"/>
     <w:tmpl w:val="28604B3A"/>
@@ -17455,7 +19812,7 @@
       </w:pPr>
     </w:lvl>
   </w:abstractNum>
-  <w:abstractNum w:abstractNumId="13" w15:restartNumberingAfterBreak="0">
+  <w:abstractNum w:abstractNumId="14" w15:restartNumberingAfterBreak="0">
     <w:nsid w:val="313D3D1B"/>
     <w:multiLevelType w:val="multilevel"/>
     <w:tmpl w:val="BF3AA19E"/>
@@ -17568,7 +19925,7 @@
       </w:rPr>
     </w:lvl>
   </w:abstractNum>
-  <w:abstractNum w:abstractNumId="14" w15:restartNumberingAfterBreak="0">
+  <w:abstractNum w:abstractNumId="15" w15:restartNumberingAfterBreak="0">
     <w:nsid w:val="3BAE5319"/>
     <w:multiLevelType w:val="multilevel"/>
     <w:tmpl w:val="BF3AA19E"/>
@@ -17681,7 +20038,7 @@
       </w:rPr>
     </w:lvl>
   </w:abstractNum>
-  <w:abstractNum w:abstractNumId="15" w15:restartNumberingAfterBreak="0">
+  <w:abstractNum w:abstractNumId="16" w15:restartNumberingAfterBreak="0">
     <w:nsid w:val="44083438"/>
     <w:multiLevelType w:val="hybridMultilevel"/>
     <w:tmpl w:val="10DE92D6"/>
@@ -17767,7 +20124,93 @@
       </w:pPr>
     </w:lvl>
   </w:abstractNum>
-  <w:abstractNum w:abstractNumId="16" w15:restartNumberingAfterBreak="0">
+  <w:abstractNum w:abstractNumId="17" w15:restartNumberingAfterBreak="0">
+    <w:nsid w:val="514C13B6"/>
+    <w:multiLevelType w:val="hybridMultilevel"/>
+    <w:tmpl w:val="A0D6E37A"/>
+    <w:lvl w:ilvl="0" w:tplc="0410000F">
+      <w:start w:val="1"/>
+      <w:numFmt w:val="decimal"/>
+      <w:lvlText w:val="%1."/>
+      <w:lvlJc w:val="left"/>
+      <w:pPr>
+        <w:ind w:left="720" w:hanging="360"/>
+      </w:pPr>
+    </w:lvl>
+    <w:lvl w:ilvl="1" w:tplc="04100019" w:tentative="1">
+      <w:start w:val="1"/>
+      <w:numFmt w:val="lowerLetter"/>
+      <w:lvlText w:val="%2."/>
+      <w:lvlJc w:val="left"/>
+      <w:pPr>
+        <w:ind w:left="1440" w:hanging="360"/>
+      </w:pPr>
+    </w:lvl>
+    <w:lvl w:ilvl="2" w:tplc="0410001B" w:tentative="1">
+      <w:start w:val="1"/>
+      <w:numFmt w:val="lowerRoman"/>
+      <w:lvlText w:val="%3."/>
+      <w:lvlJc w:val="right"/>
+      <w:pPr>
+        <w:ind w:left="2160" w:hanging="180"/>
+      </w:pPr>
+    </w:lvl>
+    <w:lvl w:ilvl="3" w:tplc="0410000F" w:tentative="1">
+      <w:start w:val="1"/>
+      <w:numFmt w:val="decimal"/>
+      <w:lvlText w:val="%4."/>
+      <w:lvlJc w:val="left"/>
+      <w:pPr>
+        <w:ind w:left="2880" w:hanging="360"/>
+      </w:pPr>
+    </w:lvl>
+    <w:lvl w:ilvl="4" w:tplc="04100019" w:tentative="1">
+      <w:start w:val="1"/>
+      <w:numFmt w:val="lowerLetter"/>
+      <w:lvlText w:val="%5."/>
+      <w:lvlJc w:val="left"/>
+      <w:pPr>
+        <w:ind w:left="3600" w:hanging="360"/>
+      </w:pPr>
+    </w:lvl>
+    <w:lvl w:ilvl="5" w:tplc="0410001B" w:tentative="1">
+      <w:start w:val="1"/>
+      <w:numFmt w:val="lowerRoman"/>
+      <w:lvlText w:val="%6."/>
+      <w:lvlJc w:val="right"/>
+      <w:pPr>
+        <w:ind w:left="4320" w:hanging="180"/>
+      </w:pPr>
+    </w:lvl>
+    <w:lvl w:ilvl="6" w:tplc="0410000F" w:tentative="1">
+      <w:start w:val="1"/>
+      <w:numFmt w:val="decimal"/>
+      <w:lvlText w:val="%7."/>
+      <w:lvlJc w:val="left"/>
+      <w:pPr>
+        <w:ind w:left="5040" w:hanging="360"/>
+      </w:pPr>
+    </w:lvl>
+    <w:lvl w:ilvl="7" w:tplc="04100019" w:tentative="1">
+      <w:start w:val="1"/>
+      <w:numFmt w:val="lowerLetter"/>
+      <w:lvlText w:val="%8."/>
+      <w:lvlJc w:val="left"/>
+      <w:pPr>
+        <w:ind w:left="5760" w:hanging="360"/>
+      </w:pPr>
+    </w:lvl>
+    <w:lvl w:ilvl="8" w:tplc="0410001B" w:tentative="1">
+      <w:start w:val="1"/>
+      <w:numFmt w:val="lowerRoman"/>
+      <w:lvlText w:val="%9."/>
+      <w:lvlJc w:val="right"/>
+      <w:pPr>
+        <w:ind w:left="6480" w:hanging="180"/>
+      </w:pPr>
+    </w:lvl>
+  </w:abstractNum>
+  <w:abstractNum w:abstractNumId="18" w15:restartNumberingAfterBreak="0">
     <w:nsid w:val="515B64DD"/>
     <w:multiLevelType w:val="hybridMultilevel"/>
     <w:tmpl w:val="D9B6B228"/>
@@ -17880,7 +20323,7 @@
       </w:rPr>
     </w:lvl>
   </w:abstractNum>
-  <w:abstractNum w:abstractNumId="17" w15:restartNumberingAfterBreak="0">
+  <w:abstractNum w:abstractNumId="19" w15:restartNumberingAfterBreak="0">
     <w:nsid w:val="55001A68"/>
     <w:multiLevelType w:val="hybridMultilevel"/>
     <w:tmpl w:val="86E2ED3E"/>
@@ -17966,7 +20409,7 @@
       </w:pPr>
     </w:lvl>
   </w:abstractNum>
-  <w:abstractNum w:abstractNumId="18" w15:restartNumberingAfterBreak="0">
+  <w:abstractNum w:abstractNumId="20" w15:restartNumberingAfterBreak="0">
     <w:nsid w:val="57326C53"/>
     <w:multiLevelType w:val="multilevel"/>
     <w:tmpl w:val="359CEC28"/>
@@ -18079,7 +20522,7 @@
       </w:rPr>
     </w:lvl>
   </w:abstractNum>
-  <w:abstractNum w:abstractNumId="19" w15:restartNumberingAfterBreak="0">
+  <w:abstractNum w:abstractNumId="21" w15:restartNumberingAfterBreak="0">
     <w:nsid w:val="577D2E2B"/>
     <w:multiLevelType w:val="hybridMultilevel"/>
     <w:tmpl w:val="D0F0126A"/>
@@ -18165,7 +20608,7 @@
       </w:pPr>
     </w:lvl>
   </w:abstractNum>
-  <w:abstractNum w:abstractNumId="20" w15:restartNumberingAfterBreak="0">
+  <w:abstractNum w:abstractNumId="22" w15:restartNumberingAfterBreak="0">
     <w:nsid w:val="5AB92A6D"/>
     <w:multiLevelType w:val="hybridMultilevel"/>
     <w:tmpl w:val="80B0616C"/>
@@ -18278,7 +20721,7 @@
       </w:rPr>
     </w:lvl>
   </w:abstractNum>
-  <w:abstractNum w:abstractNumId="21" w15:restartNumberingAfterBreak="0">
+  <w:abstractNum w:abstractNumId="23" w15:restartNumberingAfterBreak="0">
     <w:nsid w:val="700C54AB"/>
     <w:multiLevelType w:val="multilevel"/>
     <w:tmpl w:val="DD70BDFA"/>
@@ -18391,7 +20834,7 @@
       </w:rPr>
     </w:lvl>
   </w:abstractNum>
-  <w:abstractNum w:abstractNumId="22" w15:restartNumberingAfterBreak="0">
+  <w:abstractNum w:abstractNumId="24" w15:restartNumberingAfterBreak="0">
     <w:nsid w:val="738B67CE"/>
     <w:multiLevelType w:val="hybridMultilevel"/>
     <w:tmpl w:val="A0D8F566"/>
@@ -18504,7 +20947,7 @@
       </w:rPr>
     </w:lvl>
   </w:abstractNum>
-  <w:abstractNum w:abstractNumId="23" w15:restartNumberingAfterBreak="0">
+  <w:abstractNum w:abstractNumId="25" w15:restartNumberingAfterBreak="0">
     <w:nsid w:val="786D2F78"/>
     <w:multiLevelType w:val="hybridMultilevel"/>
     <w:tmpl w:val="A2CA993E"/>
@@ -18594,67 +21037,67 @@
     </w:lvl>
   </w:abstractNum>
   <w:num w:numId="1" w16cid:durableId="2094668732">
-    <w:abstractNumId w:val="18"/>
+    <w:abstractNumId w:val="20"/>
   </w:num>
   <w:num w:numId="2" w16cid:durableId="1453790724">
-    <w:abstractNumId w:val="21"/>
+    <w:abstractNumId w:val="23"/>
   </w:num>
   <w:num w:numId="3" w16cid:durableId="1755124292">
-    <w:abstractNumId w:val="9"/>
+    <w:abstractNumId w:val="10"/>
   </w:num>
   <w:num w:numId="4" w16cid:durableId="1277980000">
+    <w:abstractNumId w:val="15"/>
+  </w:num>
+  <w:num w:numId="5" w16cid:durableId="2071998910">
     <w:abstractNumId w:val="14"/>
   </w:num>
-  <w:num w:numId="5" w16cid:durableId="2071998910">
-    <w:abstractNumId w:val="13"/>
-  </w:num>
   <w:num w:numId="6" w16cid:durableId="920258493">
-    <w:abstractNumId w:val="10"/>
+    <w:abstractNumId w:val="11"/>
   </w:num>
   <w:num w:numId="7" w16cid:durableId="1437677648">
     <w:abstractNumId w:val="2"/>
   </w:num>
   <w:num w:numId="8" w16cid:durableId="750272867">
-    <w:abstractNumId w:val="11"/>
+    <w:abstractNumId w:val="12"/>
   </w:num>
   <w:num w:numId="9" w16cid:durableId="1451978036">
-    <w:abstractNumId w:val="12"/>
+    <w:abstractNumId w:val="13"/>
   </w:num>
   <w:num w:numId="10" w16cid:durableId="677733789">
-    <w:abstractNumId w:val="5"/>
+    <w:abstractNumId w:val="6"/>
   </w:num>
   <w:num w:numId="11" w16cid:durableId="359668745">
     <w:abstractNumId w:val="0"/>
   </w:num>
   <w:num w:numId="12" w16cid:durableId="129590298">
-    <w:abstractNumId w:val="23"/>
+    <w:abstractNumId w:val="25"/>
   </w:num>
   <w:num w:numId="13" w16cid:durableId="830022253">
-    <w:abstractNumId w:val="20"/>
+    <w:abstractNumId w:val="22"/>
   </w:num>
   <w:num w:numId="14" w16cid:durableId="4982455">
+    <w:abstractNumId w:val="21"/>
+  </w:num>
+  <w:num w:numId="15" w16cid:durableId="1186479406">
     <w:abstractNumId w:val="19"/>
   </w:num>
-  <w:num w:numId="15" w16cid:durableId="1186479406">
-    <w:abstractNumId w:val="17"/>
-  </w:num>
   <w:num w:numId="16" w16cid:durableId="1067068209">
-    <w:abstractNumId w:val="15"/>
+    <w:abstractNumId w:val="16"/>
   </w:num>
   <w:num w:numId="17" w16cid:durableId="1337610185">
-    <w:abstractNumId w:val="7"/>
+    <w:abstractNumId w:val="8"/>
   </w:num>
   <w:num w:numId="18" w16cid:durableId="936444968">
     <w:abstractNumId w:val="4"/>
   </w:num>
   <w:num w:numId="19" w16cid:durableId="1594626966">
-    <w:abstractNumId w:val="6"/>
+    <w:abstractNumId w:val="7"/>
   </w:num>
   <w:num w:numId="20" w16cid:durableId="1427071316">
-    <w:abstractNumId w:val="22"/>
+    <w:abstractNumId w:val="24"/>
   </w:num>
   <w:num w:numId="21" w16cid:durableId="1726677757">
-    <w:abstractNumId w:val="16"/>
+    <w:abstractNumId w:val="18"/>
   </w:num>
   <w:num w:numId="22" w16cid:durableId="1835799432">
     <w:abstractNumId w:val="3"/>
@@ -18663,7 +21106,13 @@
     <w:abstractNumId w:val="1"/>
   </w:num>
   <w:num w:numId="24" w16cid:durableId="1240023408">
-    <w:abstractNumId w:val="8"/>
+    <w:abstractNumId w:val="9"/>
+  </w:num>
+  <w:num w:numId="25" w16cid:durableId="1387292136">
+    <w:abstractNumId w:val="5"/>
+  </w:num>
+  <w:num w:numId="26" w16cid:durableId="2009626420">
+    <w:abstractNumId w:val="17"/>
   </w:num>
 </w:numbering>
 </file>
@@ -20172,6 +22621,21 @@
       </w:tcPr>
     </w:tblStylePr>
   </w:style>
+  <w:style w:type="paragraph" w:styleId="NormaleWeb">
+    <w:name w:val="Normal (Web)"/>
+    <w:basedOn w:val="Normale"/>
+    <w:uiPriority w:val="99"/>
+    <w:unhideWhenUsed/>
+    <w:rsid w:val="006605D3"/>
+    <w:pPr>
+      <w:spacing w:before="100" w:beforeAutospacing="1" w:after="100" w:afterAutospacing="1" w:line="240" w:lineRule="auto"/>
+    </w:pPr>
+    <w:rPr>
+      <w:rFonts w:ascii="Times New Roman" w:eastAsia="Times New Roman" w:hAnsi="Times New Roman" w:cs="Times New Roman"/>
+      <w:kern w:val="0"/>
+      <w:lang w:val="it-IT" w:eastAsia="it-IT"/>
+    </w:rPr>
+  </w:style>
 </w:styles>
 </file>
 
@@ -21071,6 +23535,470 @@
 </c:chartSpace>
 </file>
 
+<file path=word/charts/chart3.xml><?xml version="1.0" encoding="utf-8"?>
+<c:chartSpace xmlns:c="http://schemas.openxmlformats.org/drawingml/2006/chart" xmlns:a="http://schemas.openxmlformats.org/drawingml/2006/main" xmlns:r="http://schemas.openxmlformats.org/officeDocument/2006/relationships" xmlns:c16r2="http://schemas.microsoft.com/office/drawing/2015/06/chart">
+  <c:date1904 val="0"/>
+  <c:lang val="it-IT"/>
+  <c:roundedCorners val="0"/>
+  <mc:AlternateContent xmlns:mc="http://schemas.openxmlformats.org/markup-compatibility/2006">
+    <mc:Choice xmlns:c14="http://schemas.microsoft.com/office/drawing/2007/8/2/chart" Requires="c14">
+      <c14:style val="104"/>
+    </mc:Choice>
+    <mc:Fallback>
+      <c:style val="4"/>
+    </mc:Fallback>
+  </mc:AlternateContent>
+  <c:chart>
+    <c:title>
+      <c:tx>
+        <c:rich>
+          <a:bodyPr rot="0" spcFirstLastPara="1" vertOverflow="ellipsis" vert="horz" wrap="square" anchor="ctr" anchorCtr="1"/>
+          <a:lstStyle/>
+          <a:p>
+            <a:pPr>
+              <a:defRPr sz="1400" b="0" i="0" u="none" strike="noStrike" kern="1200" spc="0" baseline="0">
+                <a:solidFill>
+                  <a:schemeClr val="tx1">
+                    <a:lumMod val="65000"/>
+                    <a:lumOff val="35000"/>
+                  </a:schemeClr>
+                </a:solidFill>
+                <a:latin typeface="+mn-lt"/>
+                <a:ea typeface="+mn-ea"/>
+                <a:cs typeface="+mn-cs"/>
+              </a:defRPr>
+            </a:pPr>
+            <a:r>
+              <a:rPr lang="it-IT"/>
+              <a:t>SUS Analysis</a:t>
+            </a:r>
+          </a:p>
+        </c:rich>
+      </c:tx>
+      <c:overlay val="0"/>
+      <c:spPr>
+        <a:noFill/>
+        <a:ln>
+          <a:noFill/>
+        </a:ln>
+        <a:effectLst/>
+      </c:spPr>
+      <c:txPr>
+        <a:bodyPr rot="0" spcFirstLastPara="1" vertOverflow="ellipsis" vert="horz" wrap="square" anchor="ctr" anchorCtr="1"/>
+        <a:lstStyle/>
+        <a:p>
+          <a:pPr>
+            <a:defRPr sz="1400" b="0" i="0" u="none" strike="noStrike" kern="1200" spc="0" baseline="0">
+              <a:solidFill>
+                <a:schemeClr val="tx1">
+                  <a:lumMod val="65000"/>
+                  <a:lumOff val="35000"/>
+                </a:schemeClr>
+              </a:solidFill>
+              <a:latin typeface="+mn-lt"/>
+              <a:ea typeface="+mn-ea"/>
+              <a:cs typeface="+mn-cs"/>
+            </a:defRPr>
+          </a:pPr>
+          <a:endParaRPr lang="it-IT"/>
+        </a:p>
+      </c:txPr>
+    </c:title>
+    <c:autoTitleDeleted val="0"/>
+    <c:plotArea>
+      <c:layout/>
+      <c:barChart>
+        <c:barDir val="bar"/>
+        <c:grouping val="clustered"/>
+        <c:varyColors val="0"/>
+        <c:ser>
+          <c:idx val="0"/>
+          <c:order val="0"/>
+          <c:spPr>
+            <a:solidFill>
+              <a:schemeClr val="accent2"/>
+            </a:solidFill>
+            <a:ln>
+              <a:noFill/>
+            </a:ln>
+            <a:effectLst/>
+          </c:spPr>
+          <c:invertIfNegative val="0"/>
+          <c:dLbls>
+            <c:spPr>
+              <a:noFill/>
+              <a:ln>
+                <a:noFill/>
+              </a:ln>
+              <a:effectLst/>
+            </c:spPr>
+            <c:txPr>
+              <a:bodyPr rot="0" spcFirstLastPara="1" vertOverflow="ellipsis" vert="horz" wrap="square" lIns="38100" tIns="19050" rIns="38100" bIns="19050" anchor="ctr" anchorCtr="1">
+                <a:spAutoFit/>
+              </a:bodyPr>
+              <a:lstStyle/>
+              <a:p>
+                <a:pPr>
+                  <a:defRPr sz="900" b="0" i="0" u="none" strike="noStrike" kern="1200" baseline="0">
+                    <a:solidFill>
+                      <a:schemeClr val="tx1">
+                        <a:lumMod val="75000"/>
+                        <a:lumOff val="25000"/>
+                      </a:schemeClr>
+                    </a:solidFill>
+                    <a:latin typeface="+mn-lt"/>
+                    <a:ea typeface="+mn-ea"/>
+                    <a:cs typeface="+mn-cs"/>
+                  </a:defRPr>
+                </a:pPr>
+                <a:endParaRPr lang="it-IT"/>
+              </a:p>
+            </c:txPr>
+            <c:dLblPos val="outEnd"/>
+            <c:showLegendKey val="0"/>
+            <c:showVal val="1"/>
+            <c:showCatName val="0"/>
+            <c:showSerName val="0"/>
+            <c:showPercent val="0"/>
+            <c:showBubbleSize val="0"/>
+            <c:showLeaderLines val="0"/>
+            <c:extLst>
+              <c:ext xmlns:c15="http://schemas.microsoft.com/office/drawing/2012/chart" uri="{CE6537A1-D6FC-4f65-9D91-7224C49458BB}">
+                <c15:showLeaderLines val="1"/>
+                <c15:leaderLines>
+                  <c:spPr>
+                    <a:ln w="9525" cap="flat" cmpd="sng" algn="ctr">
+                      <a:solidFill>
+                        <a:schemeClr val="tx1">
+                          <a:lumMod val="35000"/>
+                          <a:lumOff val="65000"/>
+                        </a:schemeClr>
+                      </a:solidFill>
+                      <a:round/>
+                    </a:ln>
+                    <a:effectLst/>
+                  </c:spPr>
+                </c15:leaderLines>
+              </c:ext>
+            </c:extLst>
+          </c:dLbls>
+          <c:val>
+            <c:numRef>
+              <c:f>(Foglio1!$L$2,Foglio1!$L$4,Foglio1!$L$6,Foglio1!$L$8,Foglio1!$L$10,Foglio1!$L$12,Foglio1!$L$14,Foglio1!$L$16,Foglio1!$L$18)</c:f>
+              <c:numCache>
+                <c:formatCode>General</c:formatCode>
+                <c:ptCount val="9"/>
+                <c:pt idx="0">
+                  <c:v>37.5</c:v>
+                </c:pt>
+                <c:pt idx="1">
+                  <c:v>57.5</c:v>
+                </c:pt>
+                <c:pt idx="2">
+                  <c:v>52.5</c:v>
+                </c:pt>
+                <c:pt idx="3">
+                  <c:v>67.5</c:v>
+                </c:pt>
+                <c:pt idx="4">
+                  <c:v>72.5</c:v>
+                </c:pt>
+                <c:pt idx="5">
+                  <c:v>30</c:v>
+                </c:pt>
+                <c:pt idx="6">
+                  <c:v>32.5</c:v>
+                </c:pt>
+                <c:pt idx="7">
+                  <c:v>55</c:v>
+                </c:pt>
+                <c:pt idx="8">
+                  <c:v>57.5</c:v>
+                </c:pt>
+              </c:numCache>
+            </c:numRef>
+          </c:val>
+          <c:extLst>
+            <c:ext xmlns:c16="http://schemas.microsoft.com/office/drawing/2014/chart" uri="{C3380CC4-5D6E-409C-BE32-E72D297353CC}">
+              <c16:uniqueId val="{00000000-E6BF-4073-8BE9-149F72B8BF12}"/>
+            </c:ext>
+          </c:extLst>
+        </c:ser>
+        <c:dLbls>
+          <c:dLblPos val="outEnd"/>
+          <c:showLegendKey val="0"/>
+          <c:showVal val="1"/>
+          <c:showCatName val="0"/>
+          <c:showSerName val="0"/>
+          <c:showPercent val="0"/>
+          <c:showBubbleSize val="0"/>
+        </c:dLbls>
+        <c:gapWidth val="182"/>
+        <c:axId val="593209064"/>
+        <c:axId val="357236856"/>
+      </c:barChart>
+      <c:catAx>
+        <c:axId val="593209064"/>
+        <c:scaling>
+          <c:orientation val="minMax"/>
+        </c:scaling>
+        <c:delete val="0"/>
+        <c:axPos val="l"/>
+        <c:title>
+          <c:tx>
+            <c:rich>
+              <a:bodyPr rot="-5400000" spcFirstLastPara="1" vertOverflow="ellipsis" vert="horz" wrap="square" anchor="ctr" anchorCtr="1"/>
+              <a:lstStyle/>
+              <a:p>
+                <a:pPr>
+                  <a:defRPr sz="1000" b="0" i="0" u="none" strike="noStrike" kern="1200" baseline="0">
+                    <a:solidFill>
+                      <a:schemeClr val="tx1">
+                        <a:lumMod val="65000"/>
+                        <a:lumOff val="35000"/>
+                      </a:schemeClr>
+                    </a:solidFill>
+                    <a:latin typeface="+mn-lt"/>
+                    <a:ea typeface="+mn-ea"/>
+                    <a:cs typeface="+mn-cs"/>
+                  </a:defRPr>
+                </a:pPr>
+                <a:r>
+                  <a:rPr lang="it-IT"/>
+                  <a:t>Tested User</a:t>
+                </a:r>
+              </a:p>
+            </c:rich>
+          </c:tx>
+          <c:overlay val="0"/>
+          <c:spPr>
+            <a:noFill/>
+            <a:ln>
+              <a:noFill/>
+            </a:ln>
+            <a:effectLst/>
+          </c:spPr>
+          <c:txPr>
+            <a:bodyPr rot="-5400000" spcFirstLastPara="1" vertOverflow="ellipsis" vert="horz" wrap="square" anchor="ctr" anchorCtr="1"/>
+            <a:lstStyle/>
+            <a:p>
+              <a:pPr>
+                <a:defRPr sz="1000" b="0" i="0" u="none" strike="noStrike" kern="1200" baseline="0">
+                  <a:solidFill>
+                    <a:schemeClr val="tx1">
+                      <a:lumMod val="65000"/>
+                      <a:lumOff val="35000"/>
+                    </a:schemeClr>
+                  </a:solidFill>
+                  <a:latin typeface="+mn-lt"/>
+                  <a:ea typeface="+mn-ea"/>
+                  <a:cs typeface="+mn-cs"/>
+                </a:defRPr>
+              </a:pPr>
+              <a:endParaRPr lang="it-IT"/>
+            </a:p>
+          </c:txPr>
+        </c:title>
+        <c:numFmt formatCode="General" sourceLinked="1"/>
+        <c:majorTickMark val="none"/>
+        <c:minorTickMark val="none"/>
+        <c:tickLblPos val="nextTo"/>
+        <c:spPr>
+          <a:noFill/>
+          <a:ln w="9525" cap="flat" cmpd="sng" algn="ctr">
+            <a:solidFill>
+              <a:schemeClr val="tx1">
+                <a:lumMod val="15000"/>
+                <a:lumOff val="85000"/>
+              </a:schemeClr>
+            </a:solidFill>
+            <a:round/>
+          </a:ln>
+          <a:effectLst/>
+        </c:spPr>
+        <c:txPr>
+          <a:bodyPr rot="-60000000" spcFirstLastPara="1" vertOverflow="ellipsis" vert="horz" wrap="square" anchor="ctr" anchorCtr="1"/>
+          <a:lstStyle/>
+          <a:p>
+            <a:pPr>
+              <a:defRPr sz="900" b="0" i="0" u="none" strike="noStrike" kern="1200" baseline="0">
+                <a:solidFill>
+                  <a:schemeClr val="tx1">
+                    <a:lumMod val="65000"/>
+                    <a:lumOff val="35000"/>
+                  </a:schemeClr>
+                </a:solidFill>
+                <a:latin typeface="+mn-lt"/>
+                <a:ea typeface="+mn-ea"/>
+                <a:cs typeface="+mn-cs"/>
+              </a:defRPr>
+            </a:pPr>
+            <a:endParaRPr lang="it-IT"/>
+          </a:p>
+        </c:txPr>
+        <c:crossAx val="357236856"/>
+        <c:crosses val="autoZero"/>
+        <c:auto val="1"/>
+        <c:lblAlgn val="ctr"/>
+        <c:lblOffset val="100"/>
+        <c:noMultiLvlLbl val="0"/>
+      </c:catAx>
+      <c:valAx>
+        <c:axId val="357236856"/>
+        <c:scaling>
+          <c:orientation val="minMax"/>
+        </c:scaling>
+        <c:delete val="0"/>
+        <c:axPos val="b"/>
+        <c:majorGridlines>
+          <c:spPr>
+            <a:ln w="9525" cap="flat" cmpd="sng" algn="ctr">
+              <a:solidFill>
+                <a:schemeClr val="tx1">
+                  <a:lumMod val="15000"/>
+                  <a:lumOff val="85000"/>
+                </a:schemeClr>
+              </a:solidFill>
+              <a:round/>
+            </a:ln>
+            <a:effectLst/>
+          </c:spPr>
+        </c:majorGridlines>
+        <c:title>
+          <c:tx>
+            <c:rich>
+              <a:bodyPr rot="0" spcFirstLastPara="1" vertOverflow="ellipsis" vert="horz" wrap="square" anchor="ctr" anchorCtr="1"/>
+              <a:lstStyle/>
+              <a:p>
+                <a:pPr>
+                  <a:defRPr sz="1000" b="0" i="0" u="none" strike="noStrike" kern="1200" baseline="0">
+                    <a:solidFill>
+                      <a:schemeClr val="tx1">
+                        <a:lumMod val="65000"/>
+                        <a:lumOff val="35000"/>
+                      </a:schemeClr>
+                    </a:solidFill>
+                    <a:latin typeface="+mn-lt"/>
+                    <a:ea typeface="+mn-ea"/>
+                    <a:cs typeface="+mn-cs"/>
+                  </a:defRPr>
+                </a:pPr>
+                <a:r>
+                  <a:rPr lang="it-IT"/>
+                  <a:t>Normalized  Score</a:t>
+                </a:r>
+              </a:p>
+            </c:rich>
+          </c:tx>
+          <c:overlay val="0"/>
+          <c:spPr>
+            <a:noFill/>
+            <a:ln>
+              <a:noFill/>
+            </a:ln>
+            <a:effectLst/>
+          </c:spPr>
+          <c:txPr>
+            <a:bodyPr rot="0" spcFirstLastPara="1" vertOverflow="ellipsis" vert="horz" wrap="square" anchor="ctr" anchorCtr="1"/>
+            <a:lstStyle/>
+            <a:p>
+              <a:pPr>
+                <a:defRPr sz="1000" b="0" i="0" u="none" strike="noStrike" kern="1200" baseline="0">
+                  <a:solidFill>
+                    <a:schemeClr val="tx1">
+                      <a:lumMod val="65000"/>
+                      <a:lumOff val="35000"/>
+                    </a:schemeClr>
+                  </a:solidFill>
+                  <a:latin typeface="+mn-lt"/>
+                  <a:ea typeface="+mn-ea"/>
+                  <a:cs typeface="+mn-cs"/>
+                </a:defRPr>
+              </a:pPr>
+              <a:endParaRPr lang="it-IT"/>
+            </a:p>
+          </c:txPr>
+        </c:title>
+        <c:numFmt formatCode="General" sourceLinked="1"/>
+        <c:majorTickMark val="none"/>
+        <c:minorTickMark val="none"/>
+        <c:tickLblPos val="nextTo"/>
+        <c:spPr>
+          <a:noFill/>
+          <a:ln>
+            <a:noFill/>
+          </a:ln>
+          <a:effectLst/>
+        </c:spPr>
+        <c:txPr>
+          <a:bodyPr rot="-60000000" spcFirstLastPara="1" vertOverflow="ellipsis" vert="horz" wrap="square" anchor="ctr" anchorCtr="1"/>
+          <a:lstStyle/>
+          <a:p>
+            <a:pPr>
+              <a:defRPr sz="900" b="0" i="0" u="none" strike="noStrike" kern="1200" baseline="0">
+                <a:solidFill>
+                  <a:schemeClr val="tx1">
+                    <a:lumMod val="65000"/>
+                    <a:lumOff val="35000"/>
+                  </a:schemeClr>
+                </a:solidFill>
+                <a:latin typeface="+mn-lt"/>
+                <a:ea typeface="+mn-ea"/>
+                <a:cs typeface="+mn-cs"/>
+              </a:defRPr>
+            </a:pPr>
+            <a:endParaRPr lang="it-IT"/>
+          </a:p>
+        </c:txPr>
+        <c:crossAx val="593209064"/>
+        <c:crosses val="autoZero"/>
+        <c:crossBetween val="between"/>
+        <c:minorUnit val="1"/>
+      </c:valAx>
+      <c:spPr>
+        <a:noFill/>
+        <a:ln>
+          <a:noFill/>
+        </a:ln>
+        <a:effectLst/>
+      </c:spPr>
+    </c:plotArea>
+    <c:plotVisOnly val="1"/>
+    <c:dispBlanksAs val="gap"/>
+    <c:showDLblsOverMax val="0"/>
+  </c:chart>
+  <c:spPr>
+    <a:solidFill>
+      <a:schemeClr val="bg1"/>
+    </a:solidFill>
+    <a:ln w="9525" cap="flat" cmpd="sng" algn="ctr">
+      <a:solidFill>
+        <a:schemeClr val="tx1">
+          <a:lumMod val="15000"/>
+          <a:lumOff val="85000"/>
+        </a:schemeClr>
+      </a:solidFill>
+      <a:round/>
+    </a:ln>
+    <a:effectLst/>
+  </c:spPr>
+  <c:txPr>
+    <a:bodyPr/>
+    <a:lstStyle/>
+    <a:p>
+      <a:pPr>
+        <a:defRPr/>
+      </a:pPr>
+      <a:endParaRPr lang="it-IT"/>
+    </a:p>
+  </c:txPr>
+  <c:externalData r:id="rId3">
+    <c:autoUpdate val="0"/>
+  </c:externalData>
+  <c:userShapes r:id="rId4"/>
+</c:chartSpace>
+</file>
+
 <file path=word/charts/colors1.xml><?xml version="1.0" encoding="utf-8"?>
 <cs:colorStyle xmlns:cs="http://schemas.microsoft.com/office/drawing/2012/chartStyle" xmlns:a="http://schemas.openxmlformats.org/drawingml/2006/main" meth="cycle" id="10">
   <a:schemeClr val="accent1"/>
@@ -21148,6 +24076,12 @@
     <a:lumMod val="50000"/>
     <a:lumOff val="50000"/>
   </cs:variation>
+</cs:colorStyle>
+</file>
+
+<file path=word/charts/colors3.xml><?xml version="1.0" encoding="utf-8"?>
+<cs:colorStyle xmlns:cs="http://schemas.microsoft.com/office/drawing/2012/chartStyle" xmlns:a="http://schemas.openxmlformats.org/drawingml/2006/main" meth="withinLinearReversed" id="22">
+  <a:schemeClr val="accent2"/>
 </cs:colorStyle>
 </file>
 
@@ -22157,6 +25091,573 @@
 </cs:chartStyle>
 </file>
 
+<file path=word/charts/style3.xml><?xml version="1.0" encoding="utf-8"?>
+<cs:chartStyle xmlns:cs="http://schemas.microsoft.com/office/drawing/2012/chartStyle" xmlns:a="http://schemas.openxmlformats.org/drawingml/2006/main" id="216">
+  <cs:axisTitle>
+    <cs:lnRef idx="0"/>
+    <cs:fillRef idx="0"/>
+    <cs:effectRef idx="0"/>
+    <cs:fontRef idx="minor">
+      <a:schemeClr val="tx1">
+        <a:lumMod val="65000"/>
+        <a:lumOff val="35000"/>
+      </a:schemeClr>
+    </cs:fontRef>
+    <cs:defRPr sz="1000" kern="1200"/>
+  </cs:axisTitle>
+  <cs:categoryAxis>
+    <cs:lnRef idx="0"/>
+    <cs:fillRef idx="0"/>
+    <cs:effectRef idx="0"/>
+    <cs:fontRef idx="minor">
+      <a:schemeClr val="tx1">
+        <a:lumMod val="65000"/>
+        <a:lumOff val="35000"/>
+      </a:schemeClr>
+    </cs:fontRef>
+    <cs:spPr>
+      <a:ln w="9525" cap="flat" cmpd="sng" algn="ctr">
+        <a:solidFill>
+          <a:schemeClr val="tx1">
+            <a:lumMod val="15000"/>
+            <a:lumOff val="85000"/>
+          </a:schemeClr>
+        </a:solidFill>
+        <a:round/>
+      </a:ln>
+    </cs:spPr>
+    <cs:defRPr sz="900" kern="1200"/>
+  </cs:categoryAxis>
+  <cs:chartArea mods="allowNoFillOverride allowNoLineOverride">
+    <cs:lnRef idx="0"/>
+    <cs:fillRef idx="0"/>
+    <cs:effectRef idx="0"/>
+    <cs:fontRef idx="minor">
+      <a:schemeClr val="tx1"/>
+    </cs:fontRef>
+    <cs:spPr>
+      <a:solidFill>
+        <a:schemeClr val="bg1"/>
+      </a:solidFill>
+      <a:ln w="9525" cap="flat" cmpd="sng" algn="ctr">
+        <a:solidFill>
+          <a:schemeClr val="tx1">
+            <a:lumMod val="15000"/>
+            <a:lumOff val="85000"/>
+          </a:schemeClr>
+        </a:solidFill>
+        <a:round/>
+      </a:ln>
+    </cs:spPr>
+    <cs:defRPr sz="1000" kern="1200"/>
+  </cs:chartArea>
+  <cs:dataLabel>
+    <cs:lnRef idx="0"/>
+    <cs:fillRef idx="0"/>
+    <cs:effectRef idx="0"/>
+    <cs:fontRef idx="minor">
+      <a:schemeClr val="tx1">
+        <a:lumMod val="75000"/>
+        <a:lumOff val="25000"/>
+      </a:schemeClr>
+    </cs:fontRef>
+    <cs:defRPr sz="900" kern="1200"/>
+  </cs:dataLabel>
+  <cs:dataLabelCallout>
+    <cs:lnRef idx="0"/>
+    <cs:fillRef idx="0"/>
+    <cs:effectRef idx="0"/>
+    <cs:fontRef idx="minor">
+      <a:schemeClr val="dk1">
+        <a:lumMod val="65000"/>
+        <a:lumOff val="35000"/>
+      </a:schemeClr>
+    </cs:fontRef>
+    <cs:spPr>
+      <a:solidFill>
+        <a:schemeClr val="lt1"/>
+      </a:solidFill>
+      <a:ln>
+        <a:solidFill>
+          <a:schemeClr val="dk1">
+            <a:lumMod val="25000"/>
+            <a:lumOff val="75000"/>
+          </a:schemeClr>
+        </a:solidFill>
+      </a:ln>
+    </cs:spPr>
+    <cs:defRPr sz="900" kern="1200"/>
+    <cs:bodyPr rot="0" spcFirstLastPara="1" vertOverflow="clip" horzOverflow="clip" vert="horz" wrap="square" lIns="36576" tIns="18288" rIns="36576" bIns="18288" anchor="ctr" anchorCtr="1">
+      <a:spAutoFit/>
+    </cs:bodyPr>
+  </cs:dataLabelCallout>
+  <cs:dataPoint>
+    <cs:lnRef idx="0"/>
+    <cs:fillRef idx="1">
+      <cs:styleClr val="auto"/>
+    </cs:fillRef>
+    <cs:effectRef idx="0"/>
+    <cs:fontRef idx="minor">
+      <a:schemeClr val="tx1"/>
+    </cs:fontRef>
+  </cs:dataPoint>
+  <cs:dataPoint3D>
+    <cs:lnRef idx="0"/>
+    <cs:fillRef idx="1">
+      <cs:styleClr val="auto"/>
+    </cs:fillRef>
+    <cs:effectRef idx="0"/>
+    <cs:fontRef idx="minor">
+      <a:schemeClr val="tx1"/>
+    </cs:fontRef>
+  </cs:dataPoint3D>
+  <cs:dataPointLine>
+    <cs:lnRef idx="0">
+      <cs:styleClr val="auto"/>
+    </cs:lnRef>
+    <cs:fillRef idx="1"/>
+    <cs:effectRef idx="0"/>
+    <cs:fontRef idx="minor">
+      <a:schemeClr val="tx1"/>
+    </cs:fontRef>
+    <cs:spPr>
+      <a:ln w="28575" cap="rnd">
+        <a:solidFill>
+          <a:schemeClr val="phClr"/>
+        </a:solidFill>
+        <a:round/>
+      </a:ln>
+    </cs:spPr>
+  </cs:dataPointLine>
+  <cs:dataPointMarker>
+    <cs:lnRef idx="0">
+      <cs:styleClr val="auto"/>
+    </cs:lnRef>
+    <cs:fillRef idx="1">
+      <cs:styleClr val="auto"/>
+    </cs:fillRef>
+    <cs:effectRef idx="0"/>
+    <cs:fontRef idx="minor">
+      <a:schemeClr val="tx1"/>
+    </cs:fontRef>
+    <cs:spPr>
+      <a:ln w="9525">
+        <a:solidFill>
+          <a:schemeClr val="phClr"/>
+        </a:solidFill>
+      </a:ln>
+    </cs:spPr>
+  </cs:dataPointMarker>
+  <cs:dataPointMarkerLayout symbol="circle" size="5"/>
+  <cs:dataPointWireframe>
+    <cs:lnRef idx="0">
+      <cs:styleClr val="auto"/>
+    </cs:lnRef>
+    <cs:fillRef idx="1"/>
+    <cs:effectRef idx="0"/>
+    <cs:fontRef idx="minor">
+      <a:schemeClr val="tx1"/>
+    </cs:fontRef>
+    <cs:spPr>
+      <a:ln w="9525" cap="rnd">
+        <a:solidFill>
+          <a:schemeClr val="phClr"/>
+        </a:solidFill>
+        <a:round/>
+      </a:ln>
+    </cs:spPr>
+  </cs:dataPointWireframe>
+  <cs:dataTable>
+    <cs:lnRef idx="0"/>
+    <cs:fillRef idx="0"/>
+    <cs:effectRef idx="0"/>
+    <cs:fontRef idx="minor">
+      <a:schemeClr val="tx1">
+        <a:lumMod val="65000"/>
+        <a:lumOff val="35000"/>
+      </a:schemeClr>
+    </cs:fontRef>
+    <cs:spPr>
+      <a:noFill/>
+      <a:ln w="9525" cap="flat" cmpd="sng" algn="ctr">
+        <a:solidFill>
+          <a:schemeClr val="tx1">
+            <a:lumMod val="15000"/>
+            <a:lumOff val="85000"/>
+          </a:schemeClr>
+        </a:solidFill>
+        <a:round/>
+      </a:ln>
+    </cs:spPr>
+    <cs:defRPr sz="900" kern="1200"/>
+  </cs:dataTable>
+  <cs:downBar>
+    <cs:lnRef idx="0"/>
+    <cs:fillRef idx="0"/>
+    <cs:effectRef idx="0"/>
+    <cs:fontRef idx="minor">
+      <a:schemeClr val="tx1"/>
+    </cs:fontRef>
+    <cs:spPr>
+      <a:solidFill>
+        <a:schemeClr val="dk1">
+          <a:lumMod val="75000"/>
+          <a:lumOff val="25000"/>
+        </a:schemeClr>
+      </a:solidFill>
+      <a:ln w="9525" cap="flat" cmpd="sng" algn="ctr">
+        <a:solidFill>
+          <a:schemeClr val="tx1">
+            <a:lumMod val="65000"/>
+            <a:lumOff val="35000"/>
+          </a:schemeClr>
+        </a:solidFill>
+        <a:round/>
+      </a:ln>
+    </cs:spPr>
+  </cs:downBar>
+  <cs:dropLine>
+    <cs:lnRef idx="0"/>
+    <cs:fillRef idx="0"/>
+    <cs:effectRef idx="0"/>
+    <cs:fontRef idx="minor">
+      <a:schemeClr val="tx1"/>
+    </cs:fontRef>
+    <cs:spPr>
+      <a:ln w="9525" cap="flat" cmpd="sng" algn="ctr">
+        <a:solidFill>
+          <a:schemeClr val="tx1">
+            <a:lumMod val="35000"/>
+            <a:lumOff val="65000"/>
+          </a:schemeClr>
+        </a:solidFill>
+        <a:round/>
+      </a:ln>
+    </cs:spPr>
+  </cs:dropLine>
+  <cs:errorBar>
+    <cs:lnRef idx="0"/>
+    <cs:fillRef idx="0"/>
+    <cs:effectRef idx="0"/>
+    <cs:fontRef idx="minor">
+      <a:schemeClr val="tx1"/>
+    </cs:fontRef>
+    <cs:spPr>
+      <a:ln w="9525" cap="flat" cmpd="sng" algn="ctr">
+        <a:solidFill>
+          <a:schemeClr val="tx1">
+            <a:lumMod val="65000"/>
+            <a:lumOff val="35000"/>
+          </a:schemeClr>
+        </a:solidFill>
+        <a:round/>
+      </a:ln>
+    </cs:spPr>
+  </cs:errorBar>
+  <cs:floor>
+    <cs:lnRef idx="0"/>
+    <cs:fillRef idx="0"/>
+    <cs:effectRef idx="0"/>
+    <cs:fontRef idx="minor">
+      <a:schemeClr val="tx1"/>
+    </cs:fontRef>
+    <cs:spPr>
+      <a:noFill/>
+      <a:ln>
+        <a:noFill/>
+      </a:ln>
+    </cs:spPr>
+  </cs:floor>
+  <cs:gridlineMajor>
+    <cs:lnRef idx="0"/>
+    <cs:fillRef idx="0"/>
+    <cs:effectRef idx="0"/>
+    <cs:fontRef idx="minor">
+      <a:schemeClr val="tx1"/>
+    </cs:fontRef>
+    <cs:spPr>
+      <a:ln w="9525" cap="flat" cmpd="sng" algn="ctr">
+        <a:solidFill>
+          <a:schemeClr val="tx1">
+            <a:lumMod val="15000"/>
+            <a:lumOff val="85000"/>
+          </a:schemeClr>
+        </a:solidFill>
+        <a:round/>
+      </a:ln>
+    </cs:spPr>
+  </cs:gridlineMajor>
+  <cs:gridlineMinor>
+    <cs:lnRef idx="0"/>
+    <cs:fillRef idx="0"/>
+    <cs:effectRef idx="0"/>
+    <cs:fontRef idx="minor">
+      <a:schemeClr val="tx1"/>
+    </cs:fontRef>
+    <cs:spPr>
+      <a:ln w="9525" cap="flat" cmpd="sng" algn="ctr">
+        <a:solidFill>
+          <a:schemeClr val="tx1">
+            <a:lumMod val="5000"/>
+            <a:lumOff val="95000"/>
+          </a:schemeClr>
+        </a:solidFill>
+        <a:round/>
+      </a:ln>
+    </cs:spPr>
+  </cs:gridlineMinor>
+  <cs:hiLoLine>
+    <cs:lnRef idx="0"/>
+    <cs:fillRef idx="0"/>
+    <cs:effectRef idx="0"/>
+    <cs:fontRef idx="minor">
+      <a:schemeClr val="tx1"/>
+    </cs:fontRef>
+    <cs:spPr>
+      <a:ln w="9525" cap="flat" cmpd="sng" algn="ctr">
+        <a:solidFill>
+          <a:schemeClr val="tx1">
+            <a:lumMod val="50000"/>
+            <a:lumOff val="50000"/>
+          </a:schemeClr>
+        </a:solidFill>
+        <a:round/>
+      </a:ln>
+    </cs:spPr>
+  </cs:hiLoLine>
+  <cs:leaderLine>
+    <cs:lnRef idx="0"/>
+    <cs:fillRef idx="0"/>
+    <cs:effectRef idx="0"/>
+    <cs:fontRef idx="minor">
+      <a:schemeClr val="tx1"/>
+    </cs:fontRef>
+    <cs:spPr>
+      <a:ln w="9525" cap="flat" cmpd="sng" algn="ctr">
+        <a:solidFill>
+          <a:schemeClr val="tx1">
+            <a:lumMod val="35000"/>
+            <a:lumOff val="65000"/>
+          </a:schemeClr>
+        </a:solidFill>
+        <a:round/>
+      </a:ln>
+    </cs:spPr>
+  </cs:leaderLine>
+  <cs:legend>
+    <cs:lnRef idx="0"/>
+    <cs:fillRef idx="0"/>
+    <cs:effectRef idx="0"/>
+    <cs:fontRef idx="minor">
+      <a:schemeClr val="tx1">
+        <a:lumMod val="65000"/>
+        <a:lumOff val="35000"/>
+      </a:schemeClr>
+    </cs:fontRef>
+    <cs:defRPr sz="900" kern="1200"/>
+  </cs:legend>
+  <cs:plotArea mods="allowNoFillOverride allowNoLineOverride">
+    <cs:lnRef idx="0"/>
+    <cs:fillRef idx="0"/>
+    <cs:effectRef idx="0"/>
+    <cs:fontRef idx="minor">
+      <a:schemeClr val="tx1"/>
+    </cs:fontRef>
+  </cs:plotArea>
+  <cs:plotArea3D mods="allowNoFillOverride allowNoLineOverride">
+    <cs:lnRef idx="0"/>
+    <cs:fillRef idx="0"/>
+    <cs:effectRef idx="0"/>
+    <cs:fontRef idx="minor">
+      <a:schemeClr val="tx1"/>
+    </cs:fontRef>
+  </cs:plotArea3D>
+  <cs:seriesAxis>
+    <cs:lnRef idx="0"/>
+    <cs:fillRef idx="0"/>
+    <cs:effectRef idx="0"/>
+    <cs:fontRef idx="minor">
+      <a:schemeClr val="tx1">
+        <a:lumMod val="65000"/>
+        <a:lumOff val="35000"/>
+      </a:schemeClr>
+    </cs:fontRef>
+    <cs:defRPr sz="900" kern="1200"/>
+  </cs:seriesAxis>
+  <cs:seriesLine>
+    <cs:lnRef idx="0"/>
+    <cs:fillRef idx="0"/>
+    <cs:effectRef idx="0"/>
+    <cs:fontRef idx="minor">
+      <a:schemeClr val="tx1"/>
+    </cs:fontRef>
+    <cs:spPr>
+      <a:ln w="9525" cap="flat" cmpd="sng" algn="ctr">
+        <a:solidFill>
+          <a:schemeClr val="tx1">
+            <a:lumMod val="35000"/>
+            <a:lumOff val="65000"/>
+          </a:schemeClr>
+        </a:solidFill>
+        <a:round/>
+      </a:ln>
+    </cs:spPr>
+  </cs:seriesLine>
+  <cs:title>
+    <cs:lnRef idx="0"/>
+    <cs:fillRef idx="0"/>
+    <cs:effectRef idx="0"/>
+    <cs:fontRef idx="minor">
+      <a:schemeClr val="tx1">
+        <a:lumMod val="65000"/>
+        <a:lumOff val="35000"/>
+      </a:schemeClr>
+    </cs:fontRef>
+    <cs:defRPr sz="1400" b="0" kern="1200" spc="0" baseline="0"/>
+  </cs:title>
+  <cs:trendline>
+    <cs:lnRef idx="0">
+      <cs:styleClr val="auto"/>
+    </cs:lnRef>
+    <cs:fillRef idx="0"/>
+    <cs:effectRef idx="0"/>
+    <cs:fontRef idx="minor">
+      <a:schemeClr val="tx1"/>
+    </cs:fontRef>
+    <cs:spPr>
+      <a:ln w="19050" cap="rnd">
+        <a:solidFill>
+          <a:schemeClr val="phClr"/>
+        </a:solidFill>
+        <a:prstDash val="sysDot"/>
+      </a:ln>
+    </cs:spPr>
+  </cs:trendline>
+  <cs:trendlineLabel>
+    <cs:lnRef idx="0"/>
+    <cs:fillRef idx="0"/>
+    <cs:effectRef idx="0"/>
+    <cs:fontRef idx="minor">
+      <a:schemeClr val="tx1">
+        <a:lumMod val="65000"/>
+        <a:lumOff val="35000"/>
+      </a:schemeClr>
+    </cs:fontRef>
+    <cs:defRPr sz="900" kern="1200"/>
+  </cs:trendlineLabel>
+  <cs:upBar>
+    <cs:lnRef idx="0"/>
+    <cs:fillRef idx="0"/>
+    <cs:effectRef idx="0"/>
+    <cs:fontRef idx="minor">
+      <a:schemeClr val="tx1"/>
+    </cs:fontRef>
+    <cs:spPr>
+      <a:solidFill>
+        <a:schemeClr val="lt1"/>
+      </a:solidFill>
+      <a:ln w="9525" cap="flat" cmpd="sng" algn="ctr">
+        <a:solidFill>
+          <a:schemeClr val="tx1">
+            <a:lumMod val="65000"/>
+            <a:lumOff val="35000"/>
+          </a:schemeClr>
+        </a:solidFill>
+        <a:round/>
+      </a:ln>
+    </cs:spPr>
+  </cs:upBar>
+  <cs:valueAxis>
+    <cs:lnRef idx="0"/>
+    <cs:fillRef idx="0"/>
+    <cs:effectRef idx="0"/>
+    <cs:fontRef idx="minor">
+      <a:schemeClr val="tx1">
+        <a:lumMod val="65000"/>
+        <a:lumOff val="35000"/>
+      </a:schemeClr>
+    </cs:fontRef>
+    <cs:defRPr sz="900" kern="1200"/>
+  </cs:valueAxis>
+  <cs:wall>
+    <cs:lnRef idx="0"/>
+    <cs:fillRef idx="0"/>
+    <cs:effectRef idx="0"/>
+    <cs:fontRef idx="minor">
+      <a:schemeClr val="tx1"/>
+    </cs:fontRef>
+    <cs:spPr>
+      <a:noFill/>
+      <a:ln>
+        <a:noFill/>
+      </a:ln>
+    </cs:spPr>
+  </cs:wall>
+</cs:chartStyle>
+</file>
+
+<file path=word/drawings/drawing1.xml><?xml version="1.0" encoding="utf-8"?>
+<c:userShapes xmlns:c="http://schemas.openxmlformats.org/drawingml/2006/chart">
+  <cdr:relSizeAnchor xmlns:cdr="http://schemas.openxmlformats.org/drawingml/2006/chartDrawing">
+    <cdr:from>
+      <cdr:x>0.65296</cdr:x>
+      <cdr:y>0.20573</cdr:y>
+    </cdr:from>
+    <cdr:to>
+      <cdr:x>0.65296</cdr:x>
+      <cdr:y>0.76184</cdr:y>
+    </cdr:to>
+    <cdr:cxnSp macro="">
+      <cdr:nvCxnSpPr>
+        <cdr:cNvPr id="5" name="Connettore diritto 4">
+          <a:extLst xmlns:a="http://schemas.openxmlformats.org/drawingml/2006/main">
+            <a:ext uri="{FF2B5EF4-FFF2-40B4-BE49-F238E27FC236}">
+              <a16:creationId xmlns:a16="http://schemas.microsoft.com/office/drawing/2014/main" id="{D8D323EB-24E1-3F45-7543-A5076E8E6D13}"/>
+            </a:ext>
+          </a:extLst>
+        </cdr:cNvPr>
+        <cdr:cNvCxnSpPr/>
+      </cdr:nvCxnSpPr>
+      <cdr:spPr>
+        <a:xfrm xmlns:a="http://schemas.openxmlformats.org/drawingml/2006/main" flipV="1">
+          <a:off x="2988731" y="565965"/>
+          <a:ext cx="0" cy="1529862"/>
+        </a:xfrm>
+        <a:prstGeom xmlns:a="http://schemas.openxmlformats.org/drawingml/2006/main" prst="line">
+          <a:avLst/>
+        </a:prstGeom>
+        <a:ln xmlns:a="http://schemas.openxmlformats.org/drawingml/2006/main" w="25400" cap="sq" cmpd="sng" algn="ctr">
+          <a:solidFill>
+            <a:schemeClr val="tx1">
+              <a:lumMod val="95000"/>
+              <a:lumOff val="5000"/>
+            </a:schemeClr>
+          </a:solidFill>
+          <a:prstDash val="dash"/>
+          <a:miter lim="800000"/>
+          <a:headEnd type="oval" w="med" len="med"/>
+          <a:tailEnd type="oval" w="med" len="med"/>
+        </a:ln>
+      </cdr:spPr>
+      <cdr:style>
+        <a:lnRef xmlns:a="http://schemas.openxmlformats.org/drawingml/2006/main" idx="0">
+          <a:scrgbClr r="0" g="0" b="0"/>
+        </a:lnRef>
+        <a:fillRef xmlns:a="http://schemas.openxmlformats.org/drawingml/2006/main" idx="0">
+          <a:scrgbClr r="0" g="0" b="0"/>
+        </a:fillRef>
+        <a:effectRef xmlns:a="http://schemas.openxmlformats.org/drawingml/2006/main" idx="0">
+          <a:scrgbClr r="0" g="0" b="0"/>
+        </a:effectRef>
+        <a:fontRef xmlns:a="http://schemas.openxmlformats.org/drawingml/2006/main" idx="minor">
+          <a:schemeClr val="tx1"/>
+        </a:fontRef>
+      </cdr:style>
+    </cdr:cxnSp>
+  </cdr:relSizeAnchor>
+</c:userShapes>
+</file>
+
 <file path=word/theme/theme1.xml><?xml version="1.0" encoding="utf-8"?>
 <a:theme xmlns:a="http://schemas.openxmlformats.org/drawingml/2006/main" name="Tema di Office">
   <a:themeElements>

</xml_diff>